<commit_message>
Adapt older code base for plume monitoring station
from IAQ weather station logger
</commit_message>
<xml_diff>
--- a/wiring.docx
+++ b/wiring.docx
@@ -23,8 +23,7 @@
         <w:gridCol w:w="1823"/>
         <w:gridCol w:w="1839"/>
         <w:gridCol w:w="953"/>
-        <w:gridCol w:w="1549"/>
-        <w:gridCol w:w="15"/>
+        <w:gridCol w:w="1666"/>
       </w:tblGrid>
       <w:tr>
         <w:trPr>
@@ -43,14 +42,17 @@
               <w:jc w:val="center"/>
             </w:pPr>
             <w:r>
-              <w:t>Tracer Release Station</w:t>
-            </w:r>
-          </w:p>
-        </w:tc>
-        <w:tc>
-          <w:tcPr>
-            <w:tcW w:w="6179" w:type="dxa"/>
-            <w:gridSpan w:val="5"/>
+              <w:t xml:space="preserve">Tracer Release </w:t>
+            </w:r>
+            <w:r>
+              <w:t>(Stationary)</w:t>
+            </w:r>
+          </w:p>
+        </w:tc>
+        <w:tc>
+          <w:tcPr>
+            <w:tcW w:w="6281" w:type="dxa"/>
+            <w:gridSpan w:val="4"/>
           </w:tcPr>
           <w:p>
             <w:pPr>
@@ -58,15 +60,16 @@
               <w:jc w:val="center"/>
             </w:pPr>
             <w:r>
-              <w:t>Plume Monitoring Station</w:t>
+              <w:t xml:space="preserve">Plume Monitoring </w:t>
+            </w:r>
+            <w:r>
+              <w:t>(Mobile)</w:t>
             </w:r>
           </w:p>
         </w:tc>
       </w:tr>
       <w:tr>
         <w:trPr>
-          <w:gridAfter w:val="1"/>
-          <w:wAfter w:w="15" w:type="dxa"/>
           <w:trHeight w:val="330"/>
         </w:trPr>
         <w:tc>
@@ -182,7 +185,7 @@
         </w:tc>
         <w:tc>
           <w:tcPr>
-            <w:tcW w:w="1549" w:type="dxa"/>
+            <w:tcW w:w="1666" w:type="dxa"/>
             <w:tcBorders>
               <w:bottom w:val="single" w:sz="4" w:space="0" w:color="auto"/>
             </w:tcBorders>
@@ -199,14 +202,13 @@
       </w:tr>
       <w:tr>
         <w:trPr>
-          <w:gridAfter w:val="1"/>
-          <w:wAfter w:w="15" w:type="dxa"/>
           <w:trHeight w:val="125"/>
         </w:trPr>
         <w:tc>
           <w:tcPr>
             <w:tcW w:w="1786" w:type="dxa"/>
             <w:vMerge w:val="restart"/>
+            <w:shd w:val="clear" w:color="auto" w:fill="E7E6E6" w:themeFill="background2"/>
             <w:vAlign w:val="center"/>
             <w:hideMark/>
           </w:tcPr>
@@ -215,14 +217,12 @@
               <w:spacing w:after="0"/>
               <w:jc w:val="center"/>
             </w:pPr>
-            <w:proofErr w:type="spellStart"/>
             <w:r>
               <w:rPr>
                 <w:i/>
               </w:rPr>
               <w:t>DustTrak</w:t>
             </w:r>
-            <w:proofErr w:type="spellEnd"/>
             <w:r>
               <w:t xml:space="preserve"> #1</w:t>
             </w:r>
@@ -235,6 +235,7 @@
         <w:tc>
           <w:tcPr>
             <w:tcW w:w="1812" w:type="dxa"/>
+            <w:shd w:val="clear" w:color="auto" w:fill="E7E6E6" w:themeFill="background2"/>
             <w:noWrap/>
             <w:hideMark/>
           </w:tcPr>
@@ -250,6 +251,7 @@
         <w:tc>
           <w:tcPr>
             <w:tcW w:w="843" w:type="dxa"/>
+            <w:shd w:val="clear" w:color="auto" w:fill="E7E6E6" w:themeFill="background2"/>
             <w:noWrap/>
             <w:hideMark/>
           </w:tcPr>
@@ -265,6 +267,7 @@
         <w:tc>
           <w:tcPr>
             <w:tcW w:w="1471" w:type="dxa"/>
+            <w:shd w:val="clear" w:color="auto" w:fill="E7E6E6" w:themeFill="background2"/>
             <w:noWrap/>
             <w:hideMark/>
           </w:tcPr>
@@ -286,7 +289,7 @@
               <w:left w:val="nil"/>
               <w:right w:val="single" w:sz="4" w:space="0" w:color="auto"/>
             </w:tcBorders>
-            <w:shd w:val="clear" w:color="auto" w:fill="E7E6E6" w:themeFill="background2"/>
+            <w:shd w:val="clear" w:color="auto" w:fill="auto"/>
             <w:vAlign w:val="center"/>
           </w:tcPr>
           <w:p>
@@ -294,14 +297,12 @@
               <w:pStyle w:val="NoSpacing"/>
               <w:jc w:val="center"/>
             </w:pPr>
-            <w:proofErr w:type="spellStart"/>
             <w:r>
               <w:rPr>
                 <w:i/>
               </w:rPr>
               <w:t>DustTrak</w:t>
             </w:r>
-            <w:proofErr w:type="spellEnd"/>
             <w:r>
               <w:t xml:space="preserve"> #2</w:t>
             </w:r>
@@ -320,7 +321,7 @@
               <w:bottom w:val="single" w:sz="4" w:space="0" w:color="auto"/>
               <w:right w:val="single" w:sz="4" w:space="0" w:color="auto"/>
             </w:tcBorders>
-            <w:shd w:val="clear" w:color="auto" w:fill="E7E6E6" w:themeFill="background2"/>
+            <w:shd w:val="clear" w:color="auto" w:fill="auto"/>
             <w:vAlign w:val="bottom"/>
           </w:tcPr>
           <w:p>
@@ -341,7 +342,7 @@
               <w:bottom w:val="single" w:sz="4" w:space="0" w:color="auto"/>
               <w:right w:val="single" w:sz="4" w:space="0" w:color="auto"/>
             </w:tcBorders>
-            <w:shd w:val="clear" w:color="auto" w:fill="E7E6E6" w:themeFill="background2"/>
+            <w:shd w:val="clear" w:color="auto" w:fill="auto"/>
             <w:vAlign w:val="bottom"/>
           </w:tcPr>
           <w:p>
@@ -355,14 +356,14 @@
         </w:tc>
         <w:tc>
           <w:tcPr>
-            <w:tcW w:w="1549" w:type="dxa"/>
+            <w:tcW w:w="1666" w:type="dxa"/>
             <w:tcBorders>
               <w:top w:val="single" w:sz="4" w:space="0" w:color="auto"/>
               <w:left w:val="single" w:sz="4" w:space="0" w:color="auto"/>
               <w:bottom w:val="single" w:sz="4" w:space="0" w:color="auto"/>
               <w:right w:val="single" w:sz="4" w:space="0" w:color="auto"/>
             </w:tcBorders>
-            <w:shd w:val="clear" w:color="auto" w:fill="E7E6E6" w:themeFill="background2"/>
+            <w:shd w:val="clear" w:color="auto" w:fill="auto"/>
             <w:vAlign w:val="bottom"/>
           </w:tcPr>
           <w:p>
@@ -377,14 +378,13 @@
       </w:tr>
       <w:tr>
         <w:trPr>
-          <w:gridAfter w:val="1"/>
-          <w:wAfter w:w="15" w:type="dxa"/>
           <w:trHeight w:val="300"/>
         </w:trPr>
         <w:tc>
           <w:tcPr>
             <w:tcW w:w="1786" w:type="dxa"/>
             <w:vMerge/>
+            <w:shd w:val="clear" w:color="auto" w:fill="E7E6E6" w:themeFill="background2"/>
             <w:vAlign w:val="center"/>
             <w:hideMark/>
           </w:tcPr>
@@ -398,6 +398,7 @@
         <w:tc>
           <w:tcPr>
             <w:tcW w:w="1812" w:type="dxa"/>
+            <w:shd w:val="clear" w:color="auto" w:fill="E7E6E6" w:themeFill="background2"/>
             <w:noWrap/>
             <w:hideMark/>
           </w:tcPr>
@@ -413,6 +414,7 @@
         <w:tc>
           <w:tcPr>
             <w:tcW w:w="843" w:type="dxa"/>
+            <w:shd w:val="clear" w:color="auto" w:fill="E7E6E6" w:themeFill="background2"/>
             <w:noWrap/>
             <w:hideMark/>
           </w:tcPr>
@@ -428,6 +430,7 @@
         <w:tc>
           <w:tcPr>
             <w:tcW w:w="1471" w:type="dxa"/>
+            <w:shd w:val="clear" w:color="auto" w:fill="E7E6E6" w:themeFill="background2"/>
             <w:noWrap/>
             <w:hideMark/>
           </w:tcPr>
@@ -448,7 +451,7 @@
               <w:left w:val="nil"/>
               <w:right w:val="single" w:sz="4" w:space="0" w:color="auto"/>
             </w:tcBorders>
-            <w:shd w:val="clear" w:color="auto" w:fill="E7E6E6" w:themeFill="background2"/>
+            <w:shd w:val="clear" w:color="auto" w:fill="auto"/>
             <w:vAlign w:val="center"/>
           </w:tcPr>
           <w:p>
@@ -466,7 +469,7 @@
               <w:bottom w:val="single" w:sz="4" w:space="0" w:color="auto"/>
               <w:right w:val="single" w:sz="4" w:space="0" w:color="auto"/>
             </w:tcBorders>
-            <w:shd w:val="clear" w:color="auto" w:fill="E7E6E6" w:themeFill="background2"/>
+            <w:shd w:val="clear" w:color="auto" w:fill="auto"/>
             <w:vAlign w:val="bottom"/>
           </w:tcPr>
           <w:p>
@@ -487,7 +490,7 @@
               <w:bottom w:val="single" w:sz="4" w:space="0" w:color="auto"/>
               <w:right w:val="single" w:sz="4" w:space="0" w:color="auto"/>
             </w:tcBorders>
-            <w:shd w:val="clear" w:color="auto" w:fill="E7E6E6" w:themeFill="background2"/>
+            <w:shd w:val="clear" w:color="auto" w:fill="auto"/>
             <w:vAlign w:val="bottom"/>
           </w:tcPr>
           <w:p>
@@ -501,14 +504,14 @@
         </w:tc>
         <w:tc>
           <w:tcPr>
-            <w:tcW w:w="1549" w:type="dxa"/>
+            <w:tcW w:w="1666" w:type="dxa"/>
             <w:tcBorders>
               <w:top w:val="single" w:sz="4" w:space="0" w:color="auto"/>
               <w:left w:val="single" w:sz="4" w:space="0" w:color="auto"/>
               <w:bottom w:val="single" w:sz="4" w:space="0" w:color="auto"/>
               <w:right w:val="single" w:sz="4" w:space="0" w:color="auto"/>
             </w:tcBorders>
-            <w:shd w:val="clear" w:color="auto" w:fill="E7E6E6" w:themeFill="background2"/>
+            <w:shd w:val="clear" w:color="auto" w:fill="auto"/>
             <w:vAlign w:val="bottom"/>
           </w:tcPr>
           <w:p>
@@ -523,14 +526,13 @@
       </w:tr>
       <w:tr>
         <w:trPr>
-          <w:gridAfter w:val="1"/>
-          <w:wAfter w:w="15" w:type="dxa"/>
           <w:trHeight w:val="300"/>
         </w:trPr>
         <w:tc>
           <w:tcPr>
             <w:tcW w:w="1786" w:type="dxa"/>
             <w:vMerge/>
+            <w:shd w:val="clear" w:color="auto" w:fill="E7E6E6" w:themeFill="background2"/>
             <w:vAlign w:val="center"/>
             <w:hideMark/>
           </w:tcPr>
@@ -544,6 +546,7 @@
         <w:tc>
           <w:tcPr>
             <w:tcW w:w="1812" w:type="dxa"/>
+            <w:shd w:val="clear" w:color="auto" w:fill="E7E6E6" w:themeFill="background2"/>
             <w:noWrap/>
             <w:hideMark/>
           </w:tcPr>
@@ -559,6 +562,7 @@
         <w:tc>
           <w:tcPr>
             <w:tcW w:w="843" w:type="dxa"/>
+            <w:shd w:val="clear" w:color="auto" w:fill="E7E6E6" w:themeFill="background2"/>
             <w:noWrap/>
             <w:hideMark/>
           </w:tcPr>
@@ -574,6 +578,7 @@
         <w:tc>
           <w:tcPr>
             <w:tcW w:w="1471" w:type="dxa"/>
+            <w:shd w:val="clear" w:color="auto" w:fill="E7E6E6" w:themeFill="background2"/>
             <w:noWrap/>
             <w:hideMark/>
           </w:tcPr>
@@ -598,7 +603,7 @@
               <w:bottom w:val="single" w:sz="4" w:space="0" w:color="auto"/>
               <w:right w:val="single" w:sz="4" w:space="0" w:color="auto"/>
             </w:tcBorders>
-            <w:shd w:val="clear" w:color="auto" w:fill="E7E6E6" w:themeFill="background2"/>
+            <w:shd w:val="clear" w:color="auto" w:fill="auto"/>
             <w:vAlign w:val="center"/>
           </w:tcPr>
           <w:p>
@@ -616,7 +621,7 @@
               <w:bottom w:val="single" w:sz="4" w:space="0" w:color="auto"/>
               <w:right w:val="single" w:sz="4" w:space="0" w:color="auto"/>
             </w:tcBorders>
-            <w:shd w:val="clear" w:color="auto" w:fill="E7E6E6" w:themeFill="background2"/>
+            <w:shd w:val="clear" w:color="auto" w:fill="auto"/>
             <w:vAlign w:val="bottom"/>
           </w:tcPr>
           <w:p>
@@ -637,7 +642,7 @@
               <w:bottom w:val="single" w:sz="4" w:space="0" w:color="auto"/>
               <w:right w:val="single" w:sz="4" w:space="0" w:color="auto"/>
             </w:tcBorders>
-            <w:shd w:val="clear" w:color="auto" w:fill="E7E6E6" w:themeFill="background2"/>
+            <w:shd w:val="clear" w:color="auto" w:fill="auto"/>
             <w:vAlign w:val="bottom"/>
           </w:tcPr>
           <w:p>
@@ -651,14 +656,14 @@
         </w:tc>
         <w:tc>
           <w:tcPr>
-            <w:tcW w:w="1549" w:type="dxa"/>
+            <w:tcW w:w="1666" w:type="dxa"/>
             <w:tcBorders>
               <w:top w:val="single" w:sz="4" w:space="0" w:color="auto"/>
               <w:left w:val="single" w:sz="4" w:space="0" w:color="auto"/>
               <w:bottom w:val="single" w:sz="4" w:space="0" w:color="auto"/>
               <w:right w:val="single" w:sz="4" w:space="0" w:color="auto"/>
             </w:tcBorders>
-            <w:shd w:val="clear" w:color="auto" w:fill="E7E6E6" w:themeFill="background2"/>
+            <w:shd w:val="clear" w:color="auto" w:fill="auto"/>
             <w:vAlign w:val="bottom"/>
           </w:tcPr>
           <w:p>
@@ -676,15 +681,13 @@
       </w:tr>
       <w:tr>
         <w:trPr>
-          <w:gridAfter w:val="1"/>
-          <w:wAfter w:w="15" w:type="dxa"/>
           <w:trHeight w:val="350"/>
         </w:trPr>
         <w:tc>
           <w:tcPr>
             <w:tcW w:w="1786" w:type="dxa"/>
             <w:vMerge w:val="restart"/>
-            <w:shd w:val="clear" w:color="auto" w:fill="E7E6E6" w:themeFill="background2"/>
+            <w:shd w:val="clear" w:color="auto" w:fill="auto"/>
             <w:vAlign w:val="center"/>
             <w:hideMark/>
           </w:tcPr>
@@ -711,7 +714,7 @@
         <w:tc>
           <w:tcPr>
             <w:tcW w:w="1812" w:type="dxa"/>
-            <w:shd w:val="clear" w:color="auto" w:fill="E7E6E6" w:themeFill="background2"/>
+            <w:shd w:val="clear" w:color="auto" w:fill="auto"/>
             <w:noWrap/>
             <w:hideMark/>
           </w:tcPr>
@@ -727,7 +730,7 @@
         <w:tc>
           <w:tcPr>
             <w:tcW w:w="843" w:type="dxa"/>
-            <w:shd w:val="clear" w:color="auto" w:fill="E7E6E6" w:themeFill="background2"/>
+            <w:shd w:val="clear" w:color="auto" w:fill="auto"/>
             <w:noWrap/>
             <w:hideMark/>
           </w:tcPr>
@@ -743,22 +746,23 @@
         <w:tc>
           <w:tcPr>
             <w:tcW w:w="1471" w:type="dxa"/>
-            <w:shd w:val="clear" w:color="auto" w:fill="E7E6E6" w:themeFill="background2"/>
-            <w:noWrap/>
-            <w:hideMark/>
-          </w:tcPr>
-          <w:p>
-            <w:pPr>
-              <w:spacing w:after="0"/>
-            </w:pPr>
-            <w:r>
-              <w:t xml:space="preserve">C3 = Com2 </w:t>
-            </w:r>
-            <w:proofErr w:type="spellStart"/>
-            <w:r>
-              <w:t>Tx</w:t>
-            </w:r>
-            <w:proofErr w:type="spellEnd"/>
+            <w:shd w:val="clear" w:color="auto" w:fill="auto"/>
+            <w:noWrap/>
+            <w:hideMark/>
+          </w:tcPr>
+          <w:p>
+            <w:pPr>
+              <w:spacing w:after="0"/>
+            </w:pPr>
+            <w:r>
+              <w:t>C3 (</w:t>
+            </w:r>
+            <w:r>
+              <w:t>Com2 Tx</w:t>
+            </w:r>
+            <w:r>
+              <w:t>)</w:t>
+            </w:r>
           </w:p>
         </w:tc>
         <w:tc>
@@ -770,7 +774,7 @@
               <w:left w:val="nil"/>
               <w:right w:val="single" w:sz="4" w:space="0" w:color="auto"/>
             </w:tcBorders>
-            <w:shd w:val="clear" w:color="auto" w:fill="auto"/>
+            <w:shd w:val="clear" w:color="auto" w:fill="E7E6E6" w:themeFill="background2"/>
             <w:vAlign w:val="center"/>
           </w:tcPr>
           <w:p>
@@ -802,7 +806,7 @@
               <w:bottom w:val="single" w:sz="4" w:space="0" w:color="auto"/>
               <w:right w:val="single" w:sz="4" w:space="0" w:color="auto"/>
             </w:tcBorders>
-            <w:shd w:val="clear" w:color="auto" w:fill="auto"/>
+            <w:shd w:val="clear" w:color="auto" w:fill="E7E6E6" w:themeFill="background2"/>
             <w:vAlign w:val="bottom"/>
           </w:tcPr>
           <w:p>
@@ -823,7 +827,7 @@
               <w:bottom w:val="single" w:sz="4" w:space="0" w:color="auto"/>
               <w:right w:val="single" w:sz="4" w:space="0" w:color="auto"/>
             </w:tcBorders>
-            <w:shd w:val="clear" w:color="auto" w:fill="auto"/>
+            <w:shd w:val="clear" w:color="auto" w:fill="E7E6E6" w:themeFill="background2"/>
             <w:vAlign w:val="bottom"/>
           </w:tcPr>
           <w:p>
@@ -837,14 +841,14 @@
         </w:tc>
         <w:tc>
           <w:tcPr>
-            <w:tcW w:w="1549" w:type="dxa"/>
+            <w:tcW w:w="1666" w:type="dxa"/>
             <w:tcBorders>
               <w:top w:val="single" w:sz="4" w:space="0" w:color="auto"/>
               <w:left w:val="single" w:sz="4" w:space="0" w:color="auto"/>
               <w:bottom w:val="single" w:sz="4" w:space="0" w:color="auto"/>
               <w:right w:val="single" w:sz="4" w:space="0" w:color="auto"/>
             </w:tcBorders>
-            <w:shd w:val="clear" w:color="auto" w:fill="auto"/>
+            <w:shd w:val="clear" w:color="auto" w:fill="E7E6E6" w:themeFill="background2"/>
             <w:vAlign w:val="bottom"/>
           </w:tcPr>
           <w:p>
@@ -852,27 +856,29 @@
               <w:pStyle w:val="NoSpacing"/>
             </w:pPr>
             <w:r>
-              <w:t xml:space="preserve">C3 = Com2 </w:t>
-            </w:r>
-            <w:proofErr w:type="spellStart"/>
-            <w:r>
-              <w:t>Tx</w:t>
-            </w:r>
-            <w:proofErr w:type="spellEnd"/>
+              <w:t xml:space="preserve">C3 </w:t>
+            </w:r>
+            <w:r>
+              <w:t>(</w:t>
+            </w:r>
+            <w:r>
+              <w:t>Com2 Tx</w:t>
+            </w:r>
+            <w:r>
+              <w:t>)</w:t>
+            </w:r>
           </w:p>
         </w:tc>
       </w:tr>
       <w:tr>
         <w:trPr>
-          <w:gridAfter w:val="1"/>
-          <w:wAfter w:w="15" w:type="dxa"/>
           <w:trHeight w:val="300"/>
         </w:trPr>
         <w:tc>
           <w:tcPr>
             <w:tcW w:w="1786" w:type="dxa"/>
             <w:vMerge/>
-            <w:shd w:val="clear" w:color="auto" w:fill="E7E6E6" w:themeFill="background2"/>
+            <w:shd w:val="clear" w:color="auto" w:fill="auto"/>
             <w:vAlign w:val="center"/>
             <w:hideMark/>
           </w:tcPr>
@@ -886,7 +892,7 @@
         <w:tc>
           <w:tcPr>
             <w:tcW w:w="1812" w:type="dxa"/>
-            <w:shd w:val="clear" w:color="auto" w:fill="E7E6E6" w:themeFill="background2"/>
+            <w:shd w:val="clear" w:color="auto" w:fill="auto"/>
             <w:noWrap/>
             <w:hideMark/>
           </w:tcPr>
@@ -902,7 +908,7 @@
         <w:tc>
           <w:tcPr>
             <w:tcW w:w="843" w:type="dxa"/>
-            <w:shd w:val="clear" w:color="auto" w:fill="E7E6E6" w:themeFill="background2"/>
+            <w:shd w:val="clear" w:color="auto" w:fill="auto"/>
             <w:noWrap/>
             <w:hideMark/>
           </w:tcPr>
@@ -918,16 +924,27 @@
         <w:tc>
           <w:tcPr>
             <w:tcW w:w="1471" w:type="dxa"/>
-            <w:shd w:val="clear" w:color="auto" w:fill="E7E6E6" w:themeFill="background2"/>
-            <w:noWrap/>
-            <w:hideMark/>
-          </w:tcPr>
-          <w:p>
-            <w:pPr>
-              <w:spacing w:after="0"/>
-            </w:pPr>
-            <w:r>
-              <w:t>C4 = Com2 Rx</w:t>
+            <w:shd w:val="clear" w:color="auto" w:fill="auto"/>
+            <w:noWrap/>
+            <w:hideMark/>
+          </w:tcPr>
+          <w:p>
+            <w:pPr>
+              <w:spacing w:after="0"/>
+            </w:pPr>
+            <w:r>
+              <w:t xml:space="preserve">C4 </w:t>
+            </w:r>
+            <w:r>
+              <w:t>(</w:t>
+            </w:r>
+            <w:bookmarkStart w:id="0" w:name="_GoBack"/>
+            <w:bookmarkEnd w:id="0"/>
+            <w:r>
+              <w:t>Com2 Rx</w:t>
+            </w:r>
+            <w:r>
+              <w:t>)</w:t>
             </w:r>
           </w:p>
         </w:tc>
@@ -939,6 +956,7 @@
               <w:left w:val="nil"/>
               <w:right w:val="single" w:sz="4" w:space="0" w:color="auto"/>
             </w:tcBorders>
+            <w:shd w:val="clear" w:color="auto" w:fill="E7E6E6" w:themeFill="background2"/>
             <w:vAlign w:val="center"/>
           </w:tcPr>
           <w:p>
@@ -956,7 +974,7 @@
               <w:bottom w:val="single" w:sz="4" w:space="0" w:color="auto"/>
               <w:right w:val="single" w:sz="4" w:space="0" w:color="auto"/>
             </w:tcBorders>
-            <w:shd w:val="clear" w:color="auto" w:fill="auto"/>
+            <w:shd w:val="clear" w:color="auto" w:fill="E7E6E6" w:themeFill="background2"/>
             <w:vAlign w:val="bottom"/>
           </w:tcPr>
           <w:p>
@@ -977,7 +995,7 @@
               <w:bottom w:val="single" w:sz="4" w:space="0" w:color="auto"/>
               <w:right w:val="single" w:sz="4" w:space="0" w:color="auto"/>
             </w:tcBorders>
-            <w:shd w:val="clear" w:color="auto" w:fill="auto"/>
+            <w:shd w:val="clear" w:color="auto" w:fill="E7E6E6" w:themeFill="background2"/>
             <w:vAlign w:val="bottom"/>
           </w:tcPr>
           <w:p>
@@ -991,14 +1009,14 @@
         </w:tc>
         <w:tc>
           <w:tcPr>
-            <w:tcW w:w="1549" w:type="dxa"/>
+            <w:tcW w:w="1666" w:type="dxa"/>
             <w:tcBorders>
               <w:top w:val="single" w:sz="4" w:space="0" w:color="auto"/>
               <w:left w:val="single" w:sz="4" w:space="0" w:color="auto"/>
               <w:bottom w:val="single" w:sz="4" w:space="0" w:color="auto"/>
               <w:right w:val="single" w:sz="4" w:space="0" w:color="auto"/>
             </w:tcBorders>
-            <w:shd w:val="clear" w:color="auto" w:fill="auto"/>
+            <w:shd w:val="clear" w:color="auto" w:fill="E7E6E6" w:themeFill="background2"/>
             <w:vAlign w:val="bottom"/>
           </w:tcPr>
           <w:p>
@@ -1006,22 +1024,26 @@
               <w:pStyle w:val="NoSpacing"/>
             </w:pPr>
             <w:r>
-              <w:t>C4 = Com2 Rx</w:t>
+              <w:t>C4 (</w:t>
+            </w:r>
+            <w:r>
+              <w:t>Com2 Rx</w:t>
+            </w:r>
+            <w:r>
+              <w:t>)</w:t>
             </w:r>
           </w:p>
         </w:tc>
       </w:tr>
       <w:tr>
         <w:trPr>
-          <w:gridAfter w:val="1"/>
-          <w:wAfter w:w="15" w:type="dxa"/>
           <w:trHeight w:val="300"/>
         </w:trPr>
         <w:tc>
           <w:tcPr>
             <w:tcW w:w="1786" w:type="dxa"/>
             <w:vMerge/>
-            <w:shd w:val="clear" w:color="auto" w:fill="E7E6E6" w:themeFill="background2"/>
+            <w:shd w:val="clear" w:color="auto" w:fill="auto"/>
             <w:vAlign w:val="center"/>
             <w:hideMark/>
           </w:tcPr>
@@ -1035,7 +1057,7 @@
         <w:tc>
           <w:tcPr>
             <w:tcW w:w="1812" w:type="dxa"/>
-            <w:shd w:val="clear" w:color="auto" w:fill="E7E6E6" w:themeFill="background2"/>
+            <w:shd w:val="clear" w:color="auto" w:fill="auto"/>
             <w:noWrap/>
             <w:hideMark/>
           </w:tcPr>
@@ -1051,7 +1073,7 @@
         <w:tc>
           <w:tcPr>
             <w:tcW w:w="843" w:type="dxa"/>
-            <w:shd w:val="clear" w:color="auto" w:fill="E7E6E6" w:themeFill="background2"/>
+            <w:shd w:val="clear" w:color="auto" w:fill="auto"/>
             <w:noWrap/>
             <w:hideMark/>
           </w:tcPr>
@@ -1067,7 +1089,7 @@
         <w:tc>
           <w:tcPr>
             <w:tcW w:w="1471" w:type="dxa"/>
-            <w:shd w:val="clear" w:color="auto" w:fill="E7E6E6" w:themeFill="background2"/>
+            <w:shd w:val="clear" w:color="auto" w:fill="auto"/>
             <w:noWrap/>
             <w:hideMark/>
           </w:tcPr>
@@ -1088,6 +1110,7 @@
               <w:left w:val="nil"/>
               <w:right w:val="single" w:sz="4" w:space="0" w:color="auto"/>
             </w:tcBorders>
+            <w:shd w:val="clear" w:color="auto" w:fill="E7E6E6" w:themeFill="background2"/>
             <w:vAlign w:val="center"/>
           </w:tcPr>
           <w:p>
@@ -1105,7 +1128,7 @@
               <w:bottom w:val="single" w:sz="4" w:space="0" w:color="auto"/>
               <w:right w:val="single" w:sz="4" w:space="0" w:color="auto"/>
             </w:tcBorders>
-            <w:shd w:val="clear" w:color="auto" w:fill="auto"/>
+            <w:shd w:val="clear" w:color="auto" w:fill="E7E6E6" w:themeFill="background2"/>
             <w:vAlign w:val="bottom"/>
           </w:tcPr>
           <w:p>
@@ -1126,7 +1149,7 @@
               <w:bottom w:val="single" w:sz="4" w:space="0" w:color="auto"/>
               <w:right w:val="single" w:sz="4" w:space="0" w:color="auto"/>
             </w:tcBorders>
-            <w:shd w:val="clear" w:color="auto" w:fill="auto"/>
+            <w:shd w:val="clear" w:color="auto" w:fill="E7E6E6" w:themeFill="background2"/>
             <w:vAlign w:val="bottom"/>
           </w:tcPr>
           <w:p>
@@ -1140,14 +1163,14 @@
         </w:tc>
         <w:tc>
           <w:tcPr>
-            <w:tcW w:w="1549" w:type="dxa"/>
+            <w:tcW w:w="1666" w:type="dxa"/>
             <w:tcBorders>
               <w:top w:val="single" w:sz="4" w:space="0" w:color="auto"/>
               <w:left w:val="single" w:sz="4" w:space="0" w:color="auto"/>
               <w:bottom w:val="single" w:sz="4" w:space="0" w:color="auto"/>
               <w:right w:val="single" w:sz="4" w:space="0" w:color="auto"/>
             </w:tcBorders>
-            <w:shd w:val="clear" w:color="auto" w:fill="auto"/>
+            <w:shd w:val="clear" w:color="auto" w:fill="E7E6E6" w:themeFill="background2"/>
             <w:vAlign w:val="bottom"/>
           </w:tcPr>
           <w:p>
@@ -1162,15 +1185,13 @@
       </w:tr>
       <w:tr>
         <w:trPr>
-          <w:gridAfter w:val="1"/>
-          <w:wAfter w:w="15" w:type="dxa"/>
           <w:trHeight w:val="300"/>
         </w:trPr>
         <w:tc>
           <w:tcPr>
             <w:tcW w:w="1786" w:type="dxa"/>
             <w:vMerge/>
-            <w:shd w:val="clear" w:color="auto" w:fill="E7E6E6" w:themeFill="background2"/>
+            <w:shd w:val="clear" w:color="auto" w:fill="auto"/>
             <w:vAlign w:val="center"/>
             <w:hideMark/>
           </w:tcPr>
@@ -1184,7 +1205,7 @@
         <w:tc>
           <w:tcPr>
             <w:tcW w:w="1812" w:type="dxa"/>
-            <w:shd w:val="clear" w:color="auto" w:fill="E7E6E6" w:themeFill="background2"/>
+            <w:shd w:val="clear" w:color="auto" w:fill="auto"/>
             <w:noWrap/>
             <w:hideMark/>
           </w:tcPr>
@@ -1200,7 +1221,7 @@
         <w:tc>
           <w:tcPr>
             <w:tcW w:w="843" w:type="dxa"/>
-            <w:shd w:val="clear" w:color="auto" w:fill="E7E6E6" w:themeFill="background2"/>
+            <w:shd w:val="clear" w:color="auto" w:fill="auto"/>
             <w:noWrap/>
             <w:hideMark/>
           </w:tcPr>
@@ -1216,7 +1237,7 @@
         <w:tc>
           <w:tcPr>
             <w:tcW w:w="1471" w:type="dxa"/>
-            <w:shd w:val="clear" w:color="auto" w:fill="E7E6E6" w:themeFill="background2"/>
+            <w:shd w:val="clear" w:color="auto" w:fill="auto"/>
             <w:noWrap/>
             <w:hideMark/>
           </w:tcPr>
@@ -1237,6 +1258,7 @@
               <w:left w:val="nil"/>
               <w:right w:val="single" w:sz="4" w:space="0" w:color="auto"/>
             </w:tcBorders>
+            <w:shd w:val="clear" w:color="auto" w:fill="E7E6E6" w:themeFill="background2"/>
             <w:vAlign w:val="center"/>
           </w:tcPr>
           <w:p>
@@ -1254,7 +1276,7 @@
               <w:bottom w:val="single" w:sz="4" w:space="0" w:color="auto"/>
               <w:right w:val="single" w:sz="4" w:space="0" w:color="auto"/>
             </w:tcBorders>
-            <w:shd w:val="clear" w:color="auto" w:fill="auto"/>
+            <w:shd w:val="clear" w:color="auto" w:fill="E7E6E6" w:themeFill="background2"/>
             <w:vAlign w:val="bottom"/>
           </w:tcPr>
           <w:p>
@@ -1275,7 +1297,7 @@
               <w:bottom w:val="single" w:sz="4" w:space="0" w:color="auto"/>
               <w:right w:val="single" w:sz="4" w:space="0" w:color="auto"/>
             </w:tcBorders>
-            <w:shd w:val="clear" w:color="auto" w:fill="auto"/>
+            <w:shd w:val="clear" w:color="auto" w:fill="E7E6E6" w:themeFill="background2"/>
             <w:vAlign w:val="bottom"/>
           </w:tcPr>
           <w:p>
@@ -1289,14 +1311,14 @@
         </w:tc>
         <w:tc>
           <w:tcPr>
-            <w:tcW w:w="1549" w:type="dxa"/>
+            <w:tcW w:w="1666" w:type="dxa"/>
             <w:tcBorders>
               <w:top w:val="single" w:sz="4" w:space="0" w:color="auto"/>
               <w:left w:val="single" w:sz="4" w:space="0" w:color="auto"/>
               <w:bottom w:val="single" w:sz="4" w:space="0" w:color="auto"/>
               <w:right w:val="single" w:sz="4" w:space="0" w:color="auto"/>
             </w:tcBorders>
-            <w:shd w:val="clear" w:color="auto" w:fill="auto"/>
+            <w:shd w:val="clear" w:color="auto" w:fill="E7E6E6" w:themeFill="background2"/>
             <w:vAlign w:val="bottom"/>
           </w:tcPr>
           <w:p>
@@ -1311,15 +1333,13 @@
       </w:tr>
       <w:tr>
         <w:trPr>
-          <w:gridAfter w:val="1"/>
-          <w:wAfter w:w="15" w:type="dxa"/>
           <w:trHeight w:val="300"/>
         </w:trPr>
         <w:tc>
           <w:tcPr>
             <w:tcW w:w="1786" w:type="dxa"/>
             <w:vMerge/>
-            <w:shd w:val="clear" w:color="auto" w:fill="E7E6E6" w:themeFill="background2"/>
+            <w:shd w:val="clear" w:color="auto" w:fill="auto"/>
             <w:vAlign w:val="center"/>
             <w:hideMark/>
           </w:tcPr>
@@ -1333,7 +1353,7 @@
         <w:tc>
           <w:tcPr>
             <w:tcW w:w="1812" w:type="dxa"/>
-            <w:shd w:val="clear" w:color="auto" w:fill="E7E6E6" w:themeFill="background2"/>
+            <w:shd w:val="clear" w:color="auto" w:fill="auto"/>
             <w:noWrap/>
             <w:hideMark/>
           </w:tcPr>
@@ -1349,7 +1369,7 @@
         <w:tc>
           <w:tcPr>
             <w:tcW w:w="843" w:type="dxa"/>
-            <w:shd w:val="clear" w:color="auto" w:fill="E7E6E6" w:themeFill="background2"/>
+            <w:shd w:val="clear" w:color="auto" w:fill="auto"/>
             <w:noWrap/>
             <w:hideMark/>
           </w:tcPr>
@@ -1365,7 +1385,7 @@
         <w:tc>
           <w:tcPr>
             <w:tcW w:w="1471" w:type="dxa"/>
-            <w:shd w:val="clear" w:color="auto" w:fill="E7E6E6" w:themeFill="background2"/>
+            <w:shd w:val="clear" w:color="auto" w:fill="auto"/>
             <w:noWrap/>
             <w:hideMark/>
           </w:tcPr>
@@ -1386,6 +1406,7 @@
               <w:left w:val="nil"/>
               <w:right w:val="single" w:sz="4" w:space="0" w:color="auto"/>
             </w:tcBorders>
+            <w:shd w:val="clear" w:color="auto" w:fill="E7E6E6" w:themeFill="background2"/>
             <w:vAlign w:val="center"/>
           </w:tcPr>
           <w:p>
@@ -1403,7 +1424,7 @@
               <w:bottom w:val="single" w:sz="4" w:space="0" w:color="auto"/>
               <w:right w:val="single" w:sz="4" w:space="0" w:color="auto"/>
             </w:tcBorders>
-            <w:shd w:val="clear" w:color="auto" w:fill="auto"/>
+            <w:shd w:val="clear" w:color="auto" w:fill="E7E6E6" w:themeFill="background2"/>
             <w:vAlign w:val="bottom"/>
           </w:tcPr>
           <w:p>
@@ -1424,7 +1445,7 @@
               <w:bottom w:val="single" w:sz="4" w:space="0" w:color="auto"/>
               <w:right w:val="single" w:sz="4" w:space="0" w:color="auto"/>
             </w:tcBorders>
-            <w:shd w:val="clear" w:color="auto" w:fill="auto"/>
+            <w:shd w:val="clear" w:color="auto" w:fill="E7E6E6" w:themeFill="background2"/>
             <w:vAlign w:val="bottom"/>
           </w:tcPr>
           <w:p>
@@ -1432,37 +1453,40 @@
               <w:pStyle w:val="NoSpacing"/>
             </w:pPr>
             <w:r>
-              <w:t>DF 5</w:t>
-            </w:r>
-          </w:p>
-        </w:tc>
-        <w:tc>
-          <w:tcPr>
-            <w:tcW w:w="1549" w:type="dxa"/>
+              <w:t>white</w:t>
+            </w:r>
+          </w:p>
+        </w:tc>
+        <w:tc>
+          <w:tcPr>
+            <w:tcW w:w="1666" w:type="dxa"/>
             <w:tcBorders>
               <w:top w:val="single" w:sz="4" w:space="0" w:color="auto"/>
               <w:left w:val="single" w:sz="4" w:space="0" w:color="auto"/>
               <w:bottom w:val="single" w:sz="4" w:space="0" w:color="auto"/>
             </w:tcBorders>
+            <w:shd w:val="clear" w:color="auto" w:fill="E7E6E6" w:themeFill="background2"/>
+            <w:vAlign w:val="bottom"/>
           </w:tcPr>
           <w:p>
             <w:pPr>
               <w:pStyle w:val="NoSpacing"/>
             </w:pPr>
+            <w:r>
+              <w:t>DF 5</w:t>
+            </w:r>
           </w:p>
         </w:tc>
       </w:tr>
       <w:tr>
         <w:trPr>
-          <w:gridAfter w:val="1"/>
-          <w:wAfter w:w="15" w:type="dxa"/>
           <w:trHeight w:val="300"/>
         </w:trPr>
         <w:tc>
           <w:tcPr>
             <w:tcW w:w="1786" w:type="dxa"/>
             <w:vMerge/>
-            <w:shd w:val="clear" w:color="auto" w:fill="E7E6E6" w:themeFill="background2"/>
+            <w:shd w:val="clear" w:color="auto" w:fill="auto"/>
             <w:vAlign w:val="center"/>
             <w:hideMark/>
           </w:tcPr>
@@ -1476,7 +1500,7 @@
         <w:tc>
           <w:tcPr>
             <w:tcW w:w="1812" w:type="dxa"/>
-            <w:shd w:val="clear" w:color="auto" w:fill="E7E6E6" w:themeFill="background2"/>
+            <w:shd w:val="clear" w:color="auto" w:fill="auto"/>
             <w:noWrap/>
             <w:hideMark/>
           </w:tcPr>
@@ -1492,7 +1516,7 @@
         <w:tc>
           <w:tcPr>
             <w:tcW w:w="843" w:type="dxa"/>
-            <w:shd w:val="clear" w:color="auto" w:fill="E7E6E6" w:themeFill="background2"/>
+            <w:shd w:val="clear" w:color="auto" w:fill="auto"/>
             <w:noWrap/>
             <w:hideMark/>
           </w:tcPr>
@@ -1508,7 +1532,7 @@
         <w:tc>
           <w:tcPr>
             <w:tcW w:w="1471" w:type="dxa"/>
-            <w:shd w:val="clear" w:color="auto" w:fill="E7E6E6" w:themeFill="background2"/>
+            <w:shd w:val="clear" w:color="auto" w:fill="auto"/>
             <w:noWrap/>
             <w:hideMark/>
           </w:tcPr>
@@ -1530,6 +1554,7 @@
               <w:bottom w:val="single" w:sz="4" w:space="0" w:color="auto"/>
               <w:right w:val="single" w:sz="4" w:space="0" w:color="auto"/>
             </w:tcBorders>
+            <w:shd w:val="clear" w:color="auto" w:fill="E7E6E6" w:themeFill="background2"/>
             <w:vAlign w:val="center"/>
           </w:tcPr>
           <w:p>
@@ -1547,7 +1572,7 @@
               <w:bottom w:val="single" w:sz="4" w:space="0" w:color="auto"/>
               <w:right w:val="single" w:sz="4" w:space="0" w:color="auto"/>
             </w:tcBorders>
-            <w:shd w:val="clear" w:color="auto" w:fill="auto"/>
+            <w:shd w:val="clear" w:color="auto" w:fill="E7E6E6" w:themeFill="background2"/>
             <w:vAlign w:val="bottom"/>
           </w:tcPr>
           <w:p>
@@ -1568,7 +1593,7 @@
               <w:bottom w:val="single" w:sz="4" w:space="0" w:color="auto"/>
               <w:right w:val="single" w:sz="4" w:space="0" w:color="auto"/>
             </w:tcBorders>
-            <w:shd w:val="clear" w:color="auto" w:fill="auto"/>
+            <w:shd w:val="clear" w:color="auto" w:fill="E7E6E6" w:themeFill="background2"/>
             <w:vAlign w:val="bottom"/>
           </w:tcPr>
           <w:p>
@@ -1576,36 +1601,40 @@
               <w:pStyle w:val="NoSpacing"/>
             </w:pPr>
             <w:r>
-              <w:t>DF 6</w:t>
-            </w:r>
-          </w:p>
-        </w:tc>
-        <w:tc>
-          <w:tcPr>
-            <w:tcW w:w="1549" w:type="dxa"/>
+              <w:t>green</w:t>
+            </w:r>
+          </w:p>
+        </w:tc>
+        <w:tc>
+          <w:tcPr>
+            <w:tcW w:w="1666" w:type="dxa"/>
             <w:tcBorders>
               <w:top w:val="single" w:sz="4" w:space="0" w:color="auto"/>
               <w:left w:val="single" w:sz="4" w:space="0" w:color="auto"/>
               <w:bottom w:val="single" w:sz="4" w:space="0" w:color="auto"/>
             </w:tcBorders>
+            <w:shd w:val="clear" w:color="auto" w:fill="E7E6E6" w:themeFill="background2"/>
+            <w:vAlign w:val="bottom"/>
           </w:tcPr>
           <w:p>
             <w:pPr>
               <w:pStyle w:val="NoSpacing"/>
             </w:pPr>
+            <w:r>
+              <w:t>DF 6</w:t>
+            </w:r>
           </w:p>
         </w:tc>
       </w:tr>
       <w:tr>
         <w:trPr>
-          <w:gridAfter w:val="1"/>
-          <w:wAfter w:w="15" w:type="dxa"/>
           <w:trHeight w:val="300"/>
         </w:trPr>
         <w:tc>
           <w:tcPr>
             <w:tcW w:w="1786" w:type="dxa"/>
             <w:vMerge w:val="restart"/>
+            <w:shd w:val="clear" w:color="auto" w:fill="E7E6E6" w:themeFill="background2"/>
             <w:vAlign w:val="center"/>
             <w:hideMark/>
           </w:tcPr>
@@ -1634,6 +1663,7 @@
         <w:tc>
           <w:tcPr>
             <w:tcW w:w="1812" w:type="dxa"/>
+            <w:shd w:val="clear" w:color="auto" w:fill="E7E6E6" w:themeFill="background2"/>
             <w:noWrap/>
             <w:hideMark/>
           </w:tcPr>
@@ -1649,6 +1679,7 @@
         <w:tc>
           <w:tcPr>
             <w:tcW w:w="843" w:type="dxa"/>
+            <w:shd w:val="clear" w:color="auto" w:fill="E7E6E6" w:themeFill="background2"/>
             <w:noWrap/>
             <w:hideMark/>
           </w:tcPr>
@@ -1664,6 +1695,7 @@
         <w:tc>
           <w:tcPr>
             <w:tcW w:w="1471" w:type="dxa"/>
+            <w:shd w:val="clear" w:color="auto" w:fill="E7E6E6" w:themeFill="background2"/>
             <w:noWrap/>
             <w:hideMark/>
           </w:tcPr>
@@ -1679,14 +1711,21 @@
         <w:tc>
           <w:tcPr>
             <w:tcW w:w="1823" w:type="dxa"/>
+            <w:vMerge w:val="restart"/>
             <w:tcBorders>
               <w:top w:val="single" w:sz="4" w:space="0" w:color="auto"/>
             </w:tcBorders>
-          </w:tcPr>
-          <w:p>
-            <w:pPr>
-              <w:spacing w:after="0"/>
-            </w:pPr>
+            <w:shd w:val="clear" w:color="auto" w:fill="auto"/>
+            <w:vAlign w:val="center"/>
+          </w:tcPr>
+          <w:p>
+            <w:pPr>
+              <w:spacing w:after="0"/>
+              <w:jc w:val="center"/>
+            </w:pPr>
+            <w:r>
+              <w:t>RS422/RS232 converter</w:t>
+            </w:r>
           </w:p>
         </w:tc>
         <w:tc>
@@ -1695,11 +1734,15 @@
             <w:tcBorders>
               <w:top w:val="single" w:sz="4" w:space="0" w:color="auto"/>
             </w:tcBorders>
-          </w:tcPr>
-          <w:p>
-            <w:pPr>
-              <w:spacing w:after="0"/>
-            </w:pPr>
+            <w:shd w:val="clear" w:color="auto" w:fill="auto"/>
+          </w:tcPr>
+          <w:p>
+            <w:pPr>
+              <w:spacing w:after="0"/>
+            </w:pPr>
+            <w:r>
+              <w:t>RS232 receive</w:t>
+            </w:r>
           </w:p>
         </w:tc>
         <w:tc>
@@ -1708,37 +1751,44 @@
             <w:tcBorders>
               <w:top w:val="single" w:sz="4" w:space="0" w:color="auto"/>
             </w:tcBorders>
-          </w:tcPr>
-          <w:p>
-            <w:pPr>
-              <w:spacing w:after="0"/>
-            </w:pPr>
-          </w:p>
-        </w:tc>
-        <w:tc>
-          <w:tcPr>
-            <w:tcW w:w="1549" w:type="dxa"/>
+            <w:shd w:val="clear" w:color="auto" w:fill="auto"/>
+          </w:tcPr>
+          <w:p>
+            <w:pPr>
+              <w:spacing w:after="0"/>
+            </w:pPr>
+            <w:r>
+              <w:t>white</w:t>
+            </w:r>
+          </w:p>
+        </w:tc>
+        <w:tc>
+          <w:tcPr>
+            <w:tcW w:w="1666" w:type="dxa"/>
             <w:tcBorders>
               <w:top w:val="single" w:sz="4" w:space="0" w:color="auto"/>
             </w:tcBorders>
-          </w:tcPr>
-          <w:p>
-            <w:pPr>
-              <w:spacing w:after="0"/>
-            </w:pPr>
+            <w:shd w:val="clear" w:color="auto" w:fill="auto"/>
+          </w:tcPr>
+          <w:p>
+            <w:pPr>
+              <w:spacing w:after="0"/>
+            </w:pPr>
+            <w:r>
+              <w:t>C1 (Com1 Tx)</w:t>
+            </w:r>
           </w:p>
         </w:tc>
       </w:tr>
       <w:tr>
         <w:trPr>
-          <w:gridAfter w:val="1"/>
-          <w:wAfter w:w="15" w:type="dxa"/>
           <w:trHeight w:val="300"/>
         </w:trPr>
         <w:tc>
           <w:tcPr>
             <w:tcW w:w="1786" w:type="dxa"/>
             <w:vMerge/>
+            <w:shd w:val="clear" w:color="auto" w:fill="E7E6E6" w:themeFill="background2"/>
             <w:vAlign w:val="center"/>
             <w:hideMark/>
           </w:tcPr>
@@ -1752,6 +1802,7 @@
         <w:tc>
           <w:tcPr>
             <w:tcW w:w="1812" w:type="dxa"/>
+            <w:shd w:val="clear" w:color="auto" w:fill="E7E6E6" w:themeFill="background2"/>
             <w:noWrap/>
             <w:hideMark/>
           </w:tcPr>
@@ -1767,6 +1818,7 @@
         <w:tc>
           <w:tcPr>
             <w:tcW w:w="843" w:type="dxa"/>
+            <w:shd w:val="clear" w:color="auto" w:fill="E7E6E6" w:themeFill="background2"/>
             <w:noWrap/>
             <w:hideMark/>
           </w:tcPr>
@@ -1782,6 +1834,7 @@
         <w:tc>
           <w:tcPr>
             <w:tcW w:w="1471" w:type="dxa"/>
+            <w:shd w:val="clear" w:color="auto" w:fill="E7E6E6" w:themeFill="background2"/>
             <w:noWrap/>
             <w:hideMark/>
           </w:tcPr>
@@ -1797,6 +1850,8 @@
         <w:tc>
           <w:tcPr>
             <w:tcW w:w="1823" w:type="dxa"/>
+            <w:vMerge/>
+            <w:shd w:val="clear" w:color="auto" w:fill="auto"/>
           </w:tcPr>
           <w:p>
             <w:pPr>
@@ -1807,46 +1862,55 @@
         <w:tc>
           <w:tcPr>
             <w:tcW w:w="1839" w:type="dxa"/>
-          </w:tcPr>
-          <w:p>
-            <w:pPr>
-              <w:spacing w:after="0"/>
-            </w:pPr>
-            <w:bookmarkStart w:id="0" w:name="_GoBack"/>
-            <w:bookmarkEnd w:id="0"/>
+            <w:shd w:val="clear" w:color="auto" w:fill="auto"/>
+          </w:tcPr>
+          <w:p>
+            <w:pPr>
+              <w:spacing w:after="0"/>
+            </w:pPr>
+            <w:r>
+              <w:t>RS232 transmit</w:t>
+            </w:r>
           </w:p>
         </w:tc>
         <w:tc>
           <w:tcPr>
             <w:tcW w:w="953" w:type="dxa"/>
-          </w:tcPr>
-          <w:p>
-            <w:pPr>
-              <w:spacing w:after="0"/>
-            </w:pPr>
-          </w:p>
-        </w:tc>
-        <w:tc>
-          <w:tcPr>
-            <w:tcW w:w="1549" w:type="dxa"/>
-          </w:tcPr>
-          <w:p>
-            <w:pPr>
-              <w:spacing w:after="0"/>
-            </w:pPr>
+            <w:shd w:val="clear" w:color="auto" w:fill="auto"/>
+          </w:tcPr>
+          <w:p>
+            <w:pPr>
+              <w:spacing w:after="0"/>
+            </w:pPr>
+            <w:r>
+              <w:t>brown</w:t>
+            </w:r>
+          </w:p>
+        </w:tc>
+        <w:tc>
+          <w:tcPr>
+            <w:tcW w:w="1666" w:type="dxa"/>
+            <w:shd w:val="clear" w:color="auto" w:fill="auto"/>
+          </w:tcPr>
+          <w:p>
+            <w:pPr>
+              <w:spacing w:after="0"/>
+            </w:pPr>
+            <w:r>
+              <w:t>C2 (Com1 Rx)</w:t>
+            </w:r>
           </w:p>
         </w:tc>
       </w:tr>
       <w:tr>
         <w:trPr>
-          <w:gridAfter w:val="1"/>
-          <w:wAfter w:w="15" w:type="dxa"/>
           <w:trHeight w:val="300"/>
         </w:trPr>
         <w:tc>
           <w:tcPr>
             <w:tcW w:w="1786" w:type="dxa"/>
             <w:vMerge/>
+            <w:shd w:val="clear" w:color="auto" w:fill="E7E6E6" w:themeFill="background2"/>
             <w:vAlign w:val="center"/>
             <w:hideMark/>
           </w:tcPr>
@@ -1860,6 +1924,7 @@
         <w:tc>
           <w:tcPr>
             <w:tcW w:w="1812" w:type="dxa"/>
+            <w:shd w:val="clear" w:color="auto" w:fill="E7E6E6" w:themeFill="background2"/>
             <w:noWrap/>
             <w:hideMark/>
           </w:tcPr>
@@ -1875,6 +1940,7 @@
         <w:tc>
           <w:tcPr>
             <w:tcW w:w="843" w:type="dxa"/>
+            <w:shd w:val="clear" w:color="auto" w:fill="E7E6E6" w:themeFill="background2"/>
             <w:noWrap/>
             <w:hideMark/>
           </w:tcPr>
@@ -1890,6 +1956,7 @@
         <w:tc>
           <w:tcPr>
             <w:tcW w:w="1471" w:type="dxa"/>
+            <w:shd w:val="clear" w:color="auto" w:fill="E7E6E6" w:themeFill="background2"/>
             <w:noWrap/>
             <w:hideMark/>
           </w:tcPr>
@@ -1905,6 +1972,8 @@
         <w:tc>
           <w:tcPr>
             <w:tcW w:w="1823" w:type="dxa"/>
+            <w:vMerge/>
+            <w:shd w:val="clear" w:color="auto" w:fill="auto"/>
           </w:tcPr>
           <w:p>
             <w:pPr>
@@ -1915,39 +1984,174 @@
         <w:tc>
           <w:tcPr>
             <w:tcW w:w="1839" w:type="dxa"/>
+            <w:shd w:val="clear" w:color="auto" w:fill="auto"/>
           </w:tcPr>
           <w:p>
             <w:pPr>
               <w:pStyle w:val="NoSpacing"/>
             </w:pPr>
-          </w:p>
-        </w:tc>
-        <w:tc>
-          <w:tcPr>
-            <w:tcW w:w="2502" w:type="dxa"/>
-            <w:gridSpan w:val="2"/>
-          </w:tcPr>
-          <w:p>
-            <w:pPr>
-              <w:pStyle w:val="Heading3"/>
-              <w:jc w:val="center"/>
-            </w:pPr>
-            <w:r>
-              <w:t>RS422/RS232 converter</w:t>
+            <w:r>
+              <w:t>RS232 ground</w:t>
+            </w:r>
+          </w:p>
+        </w:tc>
+        <w:tc>
+          <w:tcPr>
+            <w:tcW w:w="953" w:type="dxa"/>
+            <w:shd w:val="clear" w:color="auto" w:fill="auto"/>
+          </w:tcPr>
+          <w:p>
+            <w:pPr>
+              <w:pStyle w:val="NoSpacing"/>
+            </w:pPr>
+            <w:r>
+              <w:t>yellow</w:t>
+            </w:r>
+          </w:p>
+        </w:tc>
+        <w:tc>
+          <w:tcPr>
+            <w:tcW w:w="1666" w:type="dxa"/>
+            <w:shd w:val="clear" w:color="auto" w:fill="auto"/>
+          </w:tcPr>
+          <w:p>
+            <w:pPr>
+              <w:pStyle w:val="NoSpacing"/>
+            </w:pPr>
+            <w:r>
+              <w:t>G</w:t>
             </w:r>
           </w:p>
         </w:tc>
       </w:tr>
       <w:tr>
         <w:trPr>
-          <w:gridAfter w:val="1"/>
-          <w:wAfter w:w="15" w:type="dxa"/>
+          <w:trHeight w:val="70"/>
+        </w:trPr>
+        <w:tc>
+          <w:tcPr>
+            <w:tcW w:w="1786" w:type="dxa"/>
+            <w:vMerge/>
+            <w:shd w:val="clear" w:color="auto" w:fill="E7E6E6" w:themeFill="background2"/>
+            <w:vAlign w:val="center"/>
+            <w:hideMark/>
+          </w:tcPr>
+          <w:p>
+            <w:pPr>
+              <w:spacing w:after="0"/>
+              <w:jc w:val="center"/>
+            </w:pPr>
+          </w:p>
+        </w:tc>
+        <w:tc>
+          <w:tcPr>
+            <w:tcW w:w="1812" w:type="dxa"/>
+            <w:shd w:val="clear" w:color="auto" w:fill="E7E6E6" w:themeFill="background2"/>
+            <w:noWrap/>
+            <w:hideMark/>
+          </w:tcPr>
+          <w:p>
+            <w:pPr>
+              <w:spacing w:after="0"/>
+            </w:pPr>
+            <w:r>
+              <w:t>SDM ground</w:t>
+            </w:r>
+          </w:p>
+        </w:tc>
+        <w:tc>
+          <w:tcPr>
+            <w:tcW w:w="843" w:type="dxa"/>
+            <w:shd w:val="clear" w:color="auto" w:fill="E7E6E6" w:themeFill="background2"/>
+            <w:noWrap/>
+            <w:hideMark/>
+          </w:tcPr>
+          <w:p>
+            <w:pPr>
+              <w:spacing w:after="0"/>
+            </w:pPr>
+          </w:p>
+        </w:tc>
+        <w:tc>
+          <w:tcPr>
+            <w:tcW w:w="1471" w:type="dxa"/>
+            <w:shd w:val="clear" w:color="auto" w:fill="E7E6E6" w:themeFill="background2"/>
+            <w:noWrap/>
+            <w:hideMark/>
+          </w:tcPr>
+          <w:p>
+            <w:pPr>
+              <w:spacing w:after="0"/>
+            </w:pPr>
+            <w:r>
+              <w:t>G</w:t>
+            </w:r>
+          </w:p>
+        </w:tc>
+        <w:tc>
+          <w:tcPr>
+            <w:tcW w:w="1823" w:type="dxa"/>
+            <w:vMerge/>
+            <w:shd w:val="clear" w:color="auto" w:fill="auto"/>
+          </w:tcPr>
+          <w:p>
+            <w:pPr>
+              <w:spacing w:after="0"/>
+            </w:pPr>
+          </w:p>
+        </w:tc>
+        <w:tc>
+          <w:tcPr>
+            <w:tcW w:w="1839" w:type="dxa"/>
+            <w:shd w:val="clear" w:color="auto" w:fill="auto"/>
+          </w:tcPr>
+          <w:p>
+            <w:pPr>
+              <w:spacing w:after="0"/>
+            </w:pPr>
+            <w:r>
+              <w:t>shield</w:t>
+            </w:r>
+          </w:p>
+        </w:tc>
+        <w:tc>
+          <w:tcPr>
+            <w:tcW w:w="953" w:type="dxa"/>
+            <w:shd w:val="clear" w:color="auto" w:fill="auto"/>
+          </w:tcPr>
+          <w:p>
+            <w:pPr>
+              <w:spacing w:after="0"/>
+            </w:pPr>
+            <w:r>
+              <w:t>clear</w:t>
+            </w:r>
+          </w:p>
+        </w:tc>
+        <w:tc>
+          <w:tcPr>
+            <w:tcW w:w="1666" w:type="dxa"/>
+            <w:shd w:val="clear" w:color="auto" w:fill="auto"/>
+          </w:tcPr>
+          <w:p>
+            <w:pPr>
+              <w:spacing w:after="0"/>
+            </w:pPr>
+            <w:r>
+              <w:t>G</w:t>
+            </w:r>
+          </w:p>
+        </w:tc>
+      </w:tr>
+      <w:tr>
+        <w:trPr>
           <w:trHeight w:val="300"/>
         </w:trPr>
         <w:tc>
           <w:tcPr>
             <w:tcW w:w="1786" w:type="dxa"/>
             <w:vMerge/>
+            <w:shd w:val="clear" w:color="auto" w:fill="E7E6E6" w:themeFill="background2"/>
             <w:vAlign w:val="center"/>
             <w:hideMark/>
           </w:tcPr>
@@ -1961,21 +2165,23 @@
         <w:tc>
           <w:tcPr>
             <w:tcW w:w="1812" w:type="dxa"/>
-            <w:noWrap/>
-            <w:hideMark/>
-          </w:tcPr>
-          <w:p>
-            <w:pPr>
-              <w:spacing w:after="0"/>
-            </w:pPr>
-            <w:r>
-              <w:t>SDM ground</w:t>
+            <w:shd w:val="clear" w:color="auto" w:fill="E7E6E6" w:themeFill="background2"/>
+            <w:noWrap/>
+            <w:hideMark/>
+          </w:tcPr>
+          <w:p>
+            <w:pPr>
+              <w:spacing w:after="0"/>
+            </w:pPr>
+            <w:r>
+              <w:t>power input</w:t>
             </w:r>
           </w:p>
         </w:tc>
         <w:tc>
           <w:tcPr>
             <w:tcW w:w="843" w:type="dxa"/>
+            <w:shd w:val="clear" w:color="auto" w:fill="E7E6E6" w:themeFill="background2"/>
             <w:noWrap/>
             <w:hideMark/>
           </w:tcPr>
@@ -1988,6 +2194,107 @@
         <w:tc>
           <w:tcPr>
             <w:tcW w:w="1471" w:type="dxa"/>
+            <w:shd w:val="clear" w:color="auto" w:fill="E7E6E6" w:themeFill="background2"/>
+            <w:noWrap/>
+            <w:hideMark/>
+          </w:tcPr>
+          <w:p>
+            <w:pPr>
+              <w:spacing w:after="0"/>
+            </w:pPr>
+            <w:r>
+              <w:t>12V</w:t>
+            </w:r>
+          </w:p>
+        </w:tc>
+        <w:tc>
+          <w:tcPr>
+            <w:tcW w:w="1823" w:type="dxa"/>
+          </w:tcPr>
+          <w:p>
+            <w:pPr>
+              <w:spacing w:after="0"/>
+            </w:pPr>
+          </w:p>
+        </w:tc>
+        <w:tc>
+          <w:tcPr>
+            <w:tcW w:w="1839" w:type="dxa"/>
+          </w:tcPr>
+          <w:p>
+            <w:pPr>
+              <w:spacing w:after="0"/>
+            </w:pPr>
+          </w:p>
+        </w:tc>
+        <w:tc>
+          <w:tcPr>
+            <w:tcW w:w="2619" w:type="dxa"/>
+            <w:gridSpan w:val="2"/>
+          </w:tcPr>
+          <w:p>
+            <w:pPr>
+              <w:pStyle w:val="Heading3"/>
+              <w:jc w:val="center"/>
+            </w:pPr>
+            <w:r>
+              <w:t>RS422/RS232 converter</w:t>
+            </w:r>
+          </w:p>
+        </w:tc>
+      </w:tr>
+      <w:tr>
+        <w:trPr>
+          <w:trHeight w:val="300"/>
+        </w:trPr>
+        <w:tc>
+          <w:tcPr>
+            <w:tcW w:w="1786" w:type="dxa"/>
+            <w:vMerge/>
+            <w:shd w:val="clear" w:color="auto" w:fill="E7E6E6" w:themeFill="background2"/>
+            <w:vAlign w:val="center"/>
+            <w:hideMark/>
+          </w:tcPr>
+          <w:p>
+            <w:pPr>
+              <w:spacing w:after="0"/>
+              <w:jc w:val="center"/>
+            </w:pPr>
+          </w:p>
+        </w:tc>
+        <w:tc>
+          <w:tcPr>
+            <w:tcW w:w="1812" w:type="dxa"/>
+            <w:shd w:val="clear" w:color="auto" w:fill="E7E6E6" w:themeFill="background2"/>
+            <w:noWrap/>
+            <w:hideMark/>
+          </w:tcPr>
+          <w:p>
+            <w:pPr>
+              <w:spacing w:after="0"/>
+            </w:pPr>
+            <w:r>
+              <w:t>power ground</w:t>
+            </w:r>
+          </w:p>
+        </w:tc>
+        <w:tc>
+          <w:tcPr>
+            <w:tcW w:w="843" w:type="dxa"/>
+            <w:shd w:val="clear" w:color="auto" w:fill="E7E6E6" w:themeFill="background2"/>
+            <w:noWrap/>
+            <w:hideMark/>
+          </w:tcPr>
+          <w:p>
+            <w:pPr>
+              <w:spacing w:after="0"/>
+            </w:pPr>
+          </w:p>
+        </w:tc>
+        <w:tc>
+          <w:tcPr>
+            <w:tcW w:w="1471" w:type="dxa"/>
+            <w:shd w:val="clear" w:color="auto" w:fill="E7E6E6" w:themeFill="background2"/>
             <w:noWrap/>
             <w:hideMark/>
           </w:tcPr>
@@ -2018,7 +2325,7 @@
               <w:rPr>
                 <w:i/>
               </w:rPr>
-              <w:t>CR1000</w:t>
+              <w:t>150WX</w:t>
             </w:r>
           </w:p>
           <w:p>
@@ -2026,63 +2333,63 @@
               <w:spacing w:after="0"/>
               <w:jc w:val="center"/>
             </w:pPr>
-            <w:proofErr w:type="spellStart"/>
-            <w:r>
-              <w:t>datalogger</w:t>
-            </w:r>
-            <w:proofErr w:type="spellEnd"/>
+            <w:r>
+              <w:t>weather station &amp; GPS</w:t>
+            </w:r>
           </w:p>
         </w:tc>
         <w:tc>
           <w:tcPr>
             <w:tcW w:w="1839" w:type="dxa"/>
-          </w:tcPr>
-          <w:p>
-            <w:pPr>
-              <w:spacing w:after="0"/>
-            </w:pPr>
-            <w:r>
-              <w:t>12V</w:t>
+            <w:shd w:val="clear" w:color="auto" w:fill="E7E6E6" w:themeFill="background2"/>
+          </w:tcPr>
+          <w:p>
+            <w:pPr>
+              <w:spacing w:after="0"/>
+            </w:pPr>
+            <w:r>
+              <w:t>shield</w:t>
             </w:r>
           </w:p>
         </w:tc>
         <w:tc>
           <w:tcPr>
             <w:tcW w:w="953" w:type="dxa"/>
-          </w:tcPr>
-          <w:p>
-            <w:pPr>
-              <w:spacing w:after="0"/>
-            </w:pPr>
-            <w:r>
-              <w:t>red</w:t>
-            </w:r>
-          </w:p>
-        </w:tc>
-        <w:tc>
-          <w:tcPr>
-            <w:tcW w:w="1549" w:type="dxa"/>
-          </w:tcPr>
-          <w:p>
-            <w:pPr>
-              <w:spacing w:after="0"/>
-            </w:pPr>
-            <w:r>
-              <w:t>+PWR</w:t>
+            <w:shd w:val="clear" w:color="auto" w:fill="E7E6E6" w:themeFill="background2"/>
+          </w:tcPr>
+          <w:p>
+            <w:pPr>
+              <w:spacing w:after="0"/>
+            </w:pPr>
+            <w:r>
+              <w:t>bare</w:t>
+            </w:r>
+          </w:p>
+        </w:tc>
+        <w:tc>
+          <w:tcPr>
+            <w:tcW w:w="1666" w:type="dxa"/>
+            <w:shd w:val="clear" w:color="auto" w:fill="E7E6E6" w:themeFill="background2"/>
+          </w:tcPr>
+          <w:p>
+            <w:pPr>
+              <w:spacing w:after="0"/>
+            </w:pPr>
+            <w:r>
+              <w:t>GND</w:t>
             </w:r>
           </w:p>
         </w:tc>
       </w:tr>
       <w:tr>
         <w:trPr>
-          <w:gridAfter w:val="1"/>
-          <w:wAfter w:w="15" w:type="dxa"/>
           <w:trHeight w:val="300"/>
         </w:trPr>
         <w:tc>
           <w:tcPr>
             <w:tcW w:w="1786" w:type="dxa"/>
             <w:vMerge/>
+            <w:shd w:val="clear" w:color="auto" w:fill="E7E6E6" w:themeFill="background2"/>
             <w:vAlign w:val="center"/>
             <w:hideMark/>
           </w:tcPr>
@@ -2096,42 +2403,48 @@
         <w:tc>
           <w:tcPr>
             <w:tcW w:w="1812" w:type="dxa"/>
-            <w:noWrap/>
-            <w:hideMark/>
-          </w:tcPr>
-          <w:p>
-            <w:pPr>
-              <w:spacing w:after="0"/>
-            </w:pPr>
-            <w:r>
-              <w:t>power input</w:t>
+            <w:shd w:val="clear" w:color="auto" w:fill="E7E6E6" w:themeFill="background2"/>
+            <w:noWrap/>
+            <w:hideMark/>
+          </w:tcPr>
+          <w:p>
+            <w:pPr>
+              <w:spacing w:after="0"/>
+            </w:pPr>
+            <w:r>
+              <w:t>power shield</w:t>
             </w:r>
           </w:p>
         </w:tc>
         <w:tc>
           <w:tcPr>
             <w:tcW w:w="843" w:type="dxa"/>
-            <w:noWrap/>
-            <w:hideMark/>
-          </w:tcPr>
-          <w:p>
-            <w:pPr>
-              <w:spacing w:after="0"/>
-            </w:pPr>
+            <w:shd w:val="clear" w:color="auto" w:fill="E7E6E6" w:themeFill="background2"/>
+            <w:noWrap/>
+            <w:hideMark/>
+          </w:tcPr>
+          <w:p>
+            <w:pPr>
+              <w:spacing w:after="0"/>
+            </w:pPr>
+            <w:r>
+              <w:t>clear</w:t>
+            </w:r>
           </w:p>
         </w:tc>
         <w:tc>
           <w:tcPr>
             <w:tcW w:w="1471" w:type="dxa"/>
-            <w:noWrap/>
-            <w:hideMark/>
-          </w:tcPr>
-          <w:p>
-            <w:pPr>
-              <w:spacing w:after="0"/>
-            </w:pPr>
-            <w:r>
-              <w:t>12V</w:t>
+            <w:shd w:val="clear" w:color="auto" w:fill="E7E6E6" w:themeFill="background2"/>
+            <w:noWrap/>
+            <w:hideMark/>
+          </w:tcPr>
+          <w:p>
+            <w:pPr>
+              <w:spacing w:after="0"/>
+            </w:pPr>
+            <w:r>
+              <w:t>G</w:t>
             </w:r>
           </w:p>
         </w:tc>
@@ -2149,309 +2462,55 @@
         <w:tc>
           <w:tcPr>
             <w:tcW w:w="1839" w:type="dxa"/>
-          </w:tcPr>
-          <w:p>
-            <w:pPr>
-              <w:spacing w:after="0"/>
-            </w:pPr>
-            <w:r>
-              <w:t>G</w:t>
+            <w:shd w:val="clear" w:color="auto" w:fill="E7E6E6" w:themeFill="background2"/>
+          </w:tcPr>
+          <w:p>
+            <w:pPr>
+              <w:spacing w:after="0"/>
+            </w:pPr>
+            <w:r>
+              <w:t>RS422 B/- OUT</w:t>
             </w:r>
           </w:p>
         </w:tc>
         <w:tc>
           <w:tcPr>
             <w:tcW w:w="953" w:type="dxa"/>
-          </w:tcPr>
-          <w:p>
-            <w:pPr>
-              <w:spacing w:after="0"/>
-            </w:pPr>
-            <w:r>
-              <w:t>black</w:t>
-            </w:r>
-          </w:p>
-        </w:tc>
-        <w:tc>
-          <w:tcPr>
-            <w:tcW w:w="1549" w:type="dxa"/>
-          </w:tcPr>
-          <w:p>
-            <w:pPr>
-              <w:spacing w:after="0"/>
-            </w:pPr>
-            <w:r>
-              <w:t>-PWR</w:t>
+            <w:shd w:val="clear" w:color="auto" w:fill="E7E6E6" w:themeFill="background2"/>
+          </w:tcPr>
+          <w:p>
+            <w:pPr>
+              <w:spacing w:after="0"/>
+            </w:pPr>
+            <w:r>
+              <w:t>blue</w:t>
+            </w:r>
+          </w:p>
+        </w:tc>
+        <w:tc>
+          <w:tcPr>
+            <w:tcW w:w="1666" w:type="dxa"/>
+            <w:shd w:val="clear" w:color="auto" w:fill="E7E6E6" w:themeFill="background2"/>
+          </w:tcPr>
+          <w:p>
+            <w:pPr>
+              <w:spacing w:after="0"/>
+            </w:pPr>
+            <w:r>
+              <w:t>RD B(+)</w:t>
             </w:r>
           </w:p>
         </w:tc>
       </w:tr>
       <w:tr>
         <w:trPr>
-          <w:gridAfter w:val="1"/>
-          <w:wAfter w:w="15" w:type="dxa"/>
           <w:trHeight w:val="300"/>
         </w:trPr>
         <w:tc>
           <w:tcPr>
             <w:tcW w:w="1786" w:type="dxa"/>
-            <w:vMerge/>
-            <w:vAlign w:val="center"/>
-            <w:hideMark/>
-          </w:tcPr>
-          <w:p>
-            <w:pPr>
-              <w:spacing w:after="0"/>
-              <w:jc w:val="center"/>
-            </w:pPr>
-          </w:p>
-        </w:tc>
-        <w:tc>
-          <w:tcPr>
-            <w:tcW w:w="1812" w:type="dxa"/>
-            <w:noWrap/>
-            <w:hideMark/>
-          </w:tcPr>
-          <w:p>
-            <w:pPr>
-              <w:spacing w:after="0"/>
-            </w:pPr>
-            <w:r>
-              <w:t>power ground</w:t>
-            </w:r>
-          </w:p>
-        </w:tc>
-        <w:tc>
-          <w:tcPr>
-            <w:tcW w:w="843" w:type="dxa"/>
-            <w:noWrap/>
-            <w:hideMark/>
-          </w:tcPr>
-          <w:p>
-            <w:pPr>
-              <w:spacing w:after="0"/>
-            </w:pPr>
-          </w:p>
-        </w:tc>
-        <w:tc>
-          <w:tcPr>
-            <w:tcW w:w="1471" w:type="dxa"/>
-            <w:noWrap/>
-            <w:hideMark/>
-          </w:tcPr>
-          <w:p>
-            <w:pPr>
-              <w:spacing w:after="0"/>
-            </w:pPr>
-            <w:r>
-              <w:t>G</w:t>
-            </w:r>
-          </w:p>
-        </w:tc>
-        <w:tc>
-          <w:tcPr>
-            <w:tcW w:w="1823" w:type="dxa"/>
             <w:vMerge w:val="restart"/>
-            <w:vAlign w:val="center"/>
-          </w:tcPr>
-          <w:p>
-            <w:pPr>
-              <w:spacing w:after="0"/>
-              <w:jc w:val="center"/>
-              <w:rPr>
-                <w:i/>
-              </w:rPr>
-            </w:pPr>
-            <w:r>
-              <w:rPr>
-                <w:i/>
-              </w:rPr>
-              <w:t>150WX</w:t>
-            </w:r>
-          </w:p>
-          <w:p>
-            <w:pPr>
-              <w:spacing w:after="0"/>
-              <w:jc w:val="center"/>
-            </w:pPr>
-            <w:r>
-              <w:t>weather station &amp; GPS</w:t>
-            </w:r>
-          </w:p>
-        </w:tc>
-        <w:tc>
-          <w:tcPr>
-            <w:tcW w:w="1839" w:type="dxa"/>
-            <w:shd w:val="clear" w:color="auto" w:fill="E7E6E6" w:themeFill="background2"/>
-          </w:tcPr>
-          <w:p>
-            <w:pPr>
-              <w:spacing w:after="0"/>
-            </w:pPr>
-            <w:r>
-              <w:t>shield</w:t>
-            </w:r>
-          </w:p>
-        </w:tc>
-        <w:tc>
-          <w:tcPr>
-            <w:tcW w:w="953" w:type="dxa"/>
-            <w:shd w:val="clear" w:color="auto" w:fill="E7E6E6" w:themeFill="background2"/>
-          </w:tcPr>
-          <w:p>
-            <w:pPr>
-              <w:spacing w:after="0"/>
-            </w:pPr>
-            <w:r>
-              <w:t>bare</w:t>
-            </w:r>
-          </w:p>
-        </w:tc>
-        <w:tc>
-          <w:tcPr>
-            <w:tcW w:w="1549" w:type="dxa"/>
-            <w:shd w:val="clear" w:color="auto" w:fill="E7E6E6" w:themeFill="background2"/>
-          </w:tcPr>
-          <w:p>
-            <w:pPr>
-              <w:spacing w:after="0"/>
-            </w:pPr>
-            <w:r>
-              <w:t>GND</w:t>
-            </w:r>
-          </w:p>
-        </w:tc>
-      </w:tr>
-      <w:tr>
-        <w:trPr>
-          <w:gridAfter w:val="1"/>
-          <w:wAfter w:w="15" w:type="dxa"/>
-          <w:trHeight w:val="300"/>
-        </w:trPr>
-        <w:tc>
-          <w:tcPr>
-            <w:tcW w:w="1786" w:type="dxa"/>
-            <w:vMerge/>
-            <w:vAlign w:val="center"/>
-            <w:hideMark/>
-          </w:tcPr>
-          <w:p>
-            <w:pPr>
-              <w:spacing w:after="0"/>
-              <w:jc w:val="center"/>
-            </w:pPr>
-          </w:p>
-        </w:tc>
-        <w:tc>
-          <w:tcPr>
-            <w:tcW w:w="1812" w:type="dxa"/>
-            <w:noWrap/>
-            <w:hideMark/>
-          </w:tcPr>
-          <w:p>
-            <w:pPr>
-              <w:spacing w:after="0"/>
-            </w:pPr>
-            <w:r>
-              <w:t>power shield</w:t>
-            </w:r>
-          </w:p>
-        </w:tc>
-        <w:tc>
-          <w:tcPr>
-            <w:tcW w:w="843" w:type="dxa"/>
-            <w:noWrap/>
-            <w:hideMark/>
-          </w:tcPr>
-          <w:p>
-            <w:pPr>
-              <w:spacing w:after="0"/>
-            </w:pPr>
-            <w:r>
-              <w:t>clear</w:t>
-            </w:r>
-          </w:p>
-        </w:tc>
-        <w:tc>
-          <w:tcPr>
-            <w:tcW w:w="1471" w:type="dxa"/>
-            <w:noWrap/>
-            <w:hideMark/>
-          </w:tcPr>
-          <w:p>
-            <w:pPr>
-              <w:spacing w:after="0"/>
-            </w:pPr>
-            <w:r>
-              <w:t>G</w:t>
-            </w:r>
-          </w:p>
-        </w:tc>
-        <w:tc>
-          <w:tcPr>
-            <w:tcW w:w="1823" w:type="dxa"/>
-            <w:vMerge/>
-          </w:tcPr>
-          <w:p>
-            <w:pPr>
-              <w:spacing w:after="0"/>
-            </w:pPr>
-          </w:p>
-        </w:tc>
-        <w:tc>
-          <w:tcPr>
-            <w:tcW w:w="1839" w:type="dxa"/>
-            <w:shd w:val="clear" w:color="auto" w:fill="E7E6E6" w:themeFill="background2"/>
-          </w:tcPr>
-          <w:p>
-            <w:pPr>
-              <w:spacing w:after="0"/>
-            </w:pPr>
-            <w:r>
-              <w:t>RS422 B/- OUT</w:t>
-            </w:r>
-          </w:p>
-        </w:tc>
-        <w:tc>
-          <w:tcPr>
-            <w:tcW w:w="953" w:type="dxa"/>
-            <w:shd w:val="clear" w:color="auto" w:fill="E7E6E6" w:themeFill="background2"/>
-          </w:tcPr>
-          <w:p>
-            <w:pPr>
-              <w:spacing w:after="0"/>
-            </w:pPr>
-            <w:r>
-              <w:t>blue</w:t>
-            </w:r>
-          </w:p>
-        </w:tc>
-        <w:tc>
-          <w:tcPr>
-            <w:tcW w:w="1549" w:type="dxa"/>
-            <w:shd w:val="clear" w:color="auto" w:fill="E7E6E6" w:themeFill="background2"/>
-          </w:tcPr>
-          <w:p>
-            <w:pPr>
-              <w:spacing w:after="0"/>
-            </w:pPr>
-            <w:r>
-              <w:t>RD B(+)</w:t>
-            </w:r>
-          </w:p>
-        </w:tc>
-      </w:tr>
-      <w:tr>
-        <w:trPr>
-          <w:gridAfter w:val="1"/>
-          <w:wAfter w:w="15" w:type="dxa"/>
-          <w:trHeight w:val="300"/>
-        </w:trPr>
-        <w:tc>
-          <w:tcPr>
-            <w:tcW w:w="1786" w:type="dxa"/>
-            <w:vMerge w:val="restart"/>
-            <w:shd w:val="clear" w:color="auto" w:fill="E7E6E6" w:themeFill="background2"/>
+            <w:shd w:val="clear" w:color="auto" w:fill="auto"/>
             <w:vAlign w:val="center"/>
             <w:hideMark/>
           </w:tcPr>
@@ -2480,7 +2539,7 @@
         <w:tc>
           <w:tcPr>
             <w:tcW w:w="1812" w:type="dxa"/>
-            <w:shd w:val="clear" w:color="auto" w:fill="E7E6E6" w:themeFill="background2"/>
+            <w:shd w:val="clear" w:color="auto" w:fill="auto"/>
             <w:noWrap/>
             <w:hideMark/>
           </w:tcPr>
@@ -2496,7 +2555,7 @@
         <w:tc>
           <w:tcPr>
             <w:tcW w:w="843" w:type="dxa"/>
-            <w:shd w:val="clear" w:color="auto" w:fill="E7E6E6" w:themeFill="background2"/>
+            <w:shd w:val="clear" w:color="auto" w:fill="auto"/>
             <w:noWrap/>
             <w:hideMark/>
           </w:tcPr>
@@ -2512,7 +2571,7 @@
         <w:tc>
           <w:tcPr>
             <w:tcW w:w="1471" w:type="dxa"/>
-            <w:shd w:val="clear" w:color="auto" w:fill="E7E6E6" w:themeFill="background2"/>
+            <w:shd w:val="clear" w:color="auto" w:fill="auto"/>
             <w:noWrap/>
             <w:hideMark/>
           </w:tcPr>
@@ -2566,7 +2625,7 @@
         </w:tc>
         <w:tc>
           <w:tcPr>
-            <w:tcW w:w="1549" w:type="dxa"/>
+            <w:tcW w:w="1666" w:type="dxa"/>
             <w:shd w:val="clear" w:color="auto" w:fill="E7E6E6" w:themeFill="background2"/>
           </w:tcPr>
           <w:p>
@@ -2581,15 +2640,13 @@
       </w:tr>
       <w:tr>
         <w:trPr>
-          <w:gridAfter w:val="1"/>
-          <w:wAfter w:w="15" w:type="dxa"/>
           <w:trHeight w:val="300"/>
         </w:trPr>
         <w:tc>
           <w:tcPr>
             <w:tcW w:w="1786" w:type="dxa"/>
             <w:vMerge/>
-            <w:shd w:val="clear" w:color="auto" w:fill="E7E6E6" w:themeFill="background2"/>
+            <w:shd w:val="clear" w:color="auto" w:fill="auto"/>
             <w:hideMark/>
           </w:tcPr>
           <w:p>
@@ -2601,7 +2658,7 @@
         <w:tc>
           <w:tcPr>
             <w:tcW w:w="1812" w:type="dxa"/>
-            <w:shd w:val="clear" w:color="auto" w:fill="E7E6E6" w:themeFill="background2"/>
+            <w:shd w:val="clear" w:color="auto" w:fill="auto"/>
             <w:noWrap/>
             <w:hideMark/>
           </w:tcPr>
@@ -2617,7 +2674,7 @@
         <w:tc>
           <w:tcPr>
             <w:tcW w:w="843" w:type="dxa"/>
-            <w:shd w:val="clear" w:color="auto" w:fill="E7E6E6" w:themeFill="background2"/>
+            <w:shd w:val="clear" w:color="auto" w:fill="auto"/>
             <w:noWrap/>
             <w:hideMark/>
           </w:tcPr>
@@ -2633,7 +2690,7 @@
         <w:tc>
           <w:tcPr>
             <w:tcW w:w="1471" w:type="dxa"/>
-            <w:shd w:val="clear" w:color="auto" w:fill="E7E6E6" w:themeFill="background2"/>
+            <w:shd w:val="clear" w:color="auto" w:fill="auto"/>
             <w:noWrap/>
             <w:hideMark/>
           </w:tcPr>
@@ -2687,7 +2744,7 @@
         </w:tc>
         <w:tc>
           <w:tcPr>
-            <w:tcW w:w="1549" w:type="dxa"/>
+            <w:tcW w:w="1666" w:type="dxa"/>
             <w:shd w:val="clear" w:color="auto" w:fill="E7E6E6" w:themeFill="background2"/>
           </w:tcPr>
           <w:p>
@@ -2702,15 +2759,13 @@
       </w:tr>
       <w:tr>
         <w:trPr>
-          <w:gridAfter w:val="1"/>
-          <w:wAfter w:w="15" w:type="dxa"/>
           <w:trHeight w:val="300"/>
         </w:trPr>
         <w:tc>
           <w:tcPr>
             <w:tcW w:w="1786" w:type="dxa"/>
             <w:vMerge/>
-            <w:shd w:val="clear" w:color="auto" w:fill="E7E6E6" w:themeFill="background2"/>
+            <w:shd w:val="clear" w:color="auto" w:fill="auto"/>
             <w:hideMark/>
           </w:tcPr>
           <w:p>
@@ -2722,7 +2777,7 @@
         <w:tc>
           <w:tcPr>
             <w:tcW w:w="1812" w:type="dxa"/>
-            <w:shd w:val="clear" w:color="auto" w:fill="E7E6E6" w:themeFill="background2"/>
+            <w:shd w:val="clear" w:color="auto" w:fill="auto"/>
             <w:noWrap/>
             <w:hideMark/>
           </w:tcPr>
@@ -2738,7 +2793,7 @@
         <w:tc>
           <w:tcPr>
             <w:tcW w:w="843" w:type="dxa"/>
-            <w:shd w:val="clear" w:color="auto" w:fill="E7E6E6" w:themeFill="background2"/>
+            <w:shd w:val="clear" w:color="auto" w:fill="auto"/>
             <w:noWrap/>
             <w:hideMark/>
           </w:tcPr>
@@ -2754,7 +2809,7 @@
         <w:tc>
           <w:tcPr>
             <w:tcW w:w="1471" w:type="dxa"/>
-            <w:shd w:val="clear" w:color="auto" w:fill="E7E6E6" w:themeFill="background2"/>
+            <w:shd w:val="clear" w:color="auto" w:fill="auto"/>
             <w:noWrap/>
             <w:hideMark/>
           </w:tcPr>
@@ -2808,7 +2863,7 @@
         </w:tc>
         <w:tc>
           <w:tcPr>
-            <w:tcW w:w="1549" w:type="dxa"/>
+            <w:tcW w:w="1666" w:type="dxa"/>
             <w:shd w:val="clear" w:color="auto" w:fill="E7E6E6" w:themeFill="background2"/>
           </w:tcPr>
           <w:p>
@@ -2823,15 +2878,13 @@
       </w:tr>
       <w:tr>
         <w:trPr>
-          <w:gridAfter w:val="1"/>
-          <w:wAfter w:w="15" w:type="dxa"/>
           <w:trHeight w:val="300"/>
         </w:trPr>
         <w:tc>
           <w:tcPr>
             <w:tcW w:w="1786" w:type="dxa"/>
             <w:vMerge/>
-            <w:shd w:val="clear" w:color="auto" w:fill="E7E6E6" w:themeFill="background2"/>
+            <w:shd w:val="clear" w:color="auto" w:fill="auto"/>
             <w:hideMark/>
           </w:tcPr>
           <w:p>
@@ -2843,7 +2896,7 @@
         <w:tc>
           <w:tcPr>
             <w:tcW w:w="1812" w:type="dxa"/>
-            <w:shd w:val="clear" w:color="auto" w:fill="E7E6E6" w:themeFill="background2"/>
+            <w:shd w:val="clear" w:color="auto" w:fill="auto"/>
             <w:noWrap/>
             <w:hideMark/>
           </w:tcPr>
@@ -2859,7 +2912,7 @@
         <w:tc>
           <w:tcPr>
             <w:tcW w:w="843" w:type="dxa"/>
-            <w:shd w:val="clear" w:color="auto" w:fill="E7E6E6" w:themeFill="background2"/>
+            <w:shd w:val="clear" w:color="auto" w:fill="auto"/>
             <w:noWrap/>
             <w:hideMark/>
           </w:tcPr>
@@ -2875,24 +2928,16 @@
         <w:tc>
           <w:tcPr>
             <w:tcW w:w="1471" w:type="dxa"/>
-            <w:shd w:val="clear" w:color="auto" w:fill="E7E6E6" w:themeFill="background2"/>
-            <w:noWrap/>
-            <w:hideMark/>
-          </w:tcPr>
-          <w:p>
-            <w:pPr>
-              <w:spacing w:after="0"/>
-            </w:pPr>
-            <w:r>
-              <w:t xml:space="preserve">C1 (Com1 </w:t>
-            </w:r>
-            <w:proofErr w:type="spellStart"/>
-            <w:r>
-              <w:t>Tx</w:t>
-            </w:r>
-            <w:proofErr w:type="spellEnd"/>
-            <w:r>
-              <w:t>)</w:t>
+            <w:shd w:val="clear" w:color="auto" w:fill="auto"/>
+            <w:noWrap/>
+            <w:hideMark/>
+          </w:tcPr>
+          <w:p>
+            <w:pPr>
+              <w:spacing w:after="0"/>
+            </w:pPr>
+            <w:r>
+              <w:t>C1 (Com1 Tx)</w:t>
             </w:r>
           </w:p>
         </w:tc>
@@ -2929,7 +2974,7 @@
         </w:tc>
         <w:tc>
           <w:tcPr>
-            <w:tcW w:w="1549" w:type="dxa"/>
+            <w:tcW w:w="1666" w:type="dxa"/>
           </w:tcPr>
           <w:p>
             <w:pPr>
@@ -2940,15 +2985,13 @@
       </w:tr>
       <w:tr>
         <w:trPr>
-          <w:gridAfter w:val="1"/>
-          <w:wAfter w:w="15" w:type="dxa"/>
           <w:trHeight w:val="300"/>
         </w:trPr>
         <w:tc>
           <w:tcPr>
             <w:tcW w:w="1786" w:type="dxa"/>
             <w:vMerge/>
-            <w:shd w:val="clear" w:color="auto" w:fill="E7E6E6" w:themeFill="background2"/>
+            <w:shd w:val="clear" w:color="auto" w:fill="auto"/>
             <w:hideMark/>
           </w:tcPr>
           <w:p>
@@ -2960,7 +3003,7 @@
         <w:tc>
           <w:tcPr>
             <w:tcW w:w="1812" w:type="dxa"/>
-            <w:shd w:val="clear" w:color="auto" w:fill="E7E6E6" w:themeFill="background2"/>
+            <w:shd w:val="clear" w:color="auto" w:fill="auto"/>
             <w:noWrap/>
             <w:hideMark/>
           </w:tcPr>
@@ -2976,7 +3019,7 @@
         <w:tc>
           <w:tcPr>
             <w:tcW w:w="843" w:type="dxa"/>
-            <w:shd w:val="clear" w:color="auto" w:fill="E7E6E6" w:themeFill="background2"/>
+            <w:shd w:val="clear" w:color="auto" w:fill="auto"/>
             <w:noWrap/>
             <w:hideMark/>
           </w:tcPr>
@@ -2992,7 +3035,7 @@
         <w:tc>
           <w:tcPr>
             <w:tcW w:w="1471" w:type="dxa"/>
-            <w:shd w:val="clear" w:color="auto" w:fill="E7E6E6" w:themeFill="background2"/>
+            <w:shd w:val="clear" w:color="auto" w:fill="auto"/>
             <w:noWrap/>
             <w:hideMark/>
           </w:tcPr>
@@ -3038,7 +3081,7 @@
         </w:tc>
         <w:tc>
           <w:tcPr>
-            <w:tcW w:w="1549" w:type="dxa"/>
+            <w:tcW w:w="1666" w:type="dxa"/>
           </w:tcPr>
           <w:p>
             <w:pPr>
@@ -3052,15 +3095,13 @@
       </w:tr>
       <w:tr>
         <w:trPr>
-          <w:gridAfter w:val="1"/>
-          <w:wAfter w:w="15" w:type="dxa"/>
           <w:trHeight w:val="300"/>
         </w:trPr>
         <w:tc>
           <w:tcPr>
             <w:tcW w:w="1786" w:type="dxa"/>
             <w:vMerge/>
-            <w:shd w:val="clear" w:color="auto" w:fill="E7E6E6" w:themeFill="background2"/>
+            <w:shd w:val="clear" w:color="auto" w:fill="auto"/>
             <w:hideMark/>
           </w:tcPr>
           <w:p>
@@ -3072,7 +3113,7 @@
         <w:tc>
           <w:tcPr>
             <w:tcW w:w="1812" w:type="dxa"/>
-            <w:shd w:val="clear" w:color="auto" w:fill="E7E6E6" w:themeFill="background2"/>
+            <w:shd w:val="clear" w:color="auto" w:fill="auto"/>
             <w:noWrap/>
             <w:hideMark/>
           </w:tcPr>
@@ -3088,7 +3129,7 @@
         <w:tc>
           <w:tcPr>
             <w:tcW w:w="843" w:type="dxa"/>
-            <w:shd w:val="clear" w:color="auto" w:fill="E7E6E6" w:themeFill="background2"/>
+            <w:shd w:val="clear" w:color="auto" w:fill="auto"/>
             <w:noWrap/>
             <w:hideMark/>
           </w:tcPr>
@@ -3104,7 +3145,7 @@
         <w:tc>
           <w:tcPr>
             <w:tcW w:w="1471" w:type="dxa"/>
-            <w:shd w:val="clear" w:color="auto" w:fill="E7E6E6" w:themeFill="background2"/>
+            <w:shd w:val="clear" w:color="auto" w:fill="auto"/>
             <w:noWrap/>
             <w:hideMark/>
           </w:tcPr>
@@ -3153,7 +3194,7 @@
         </w:tc>
         <w:tc>
           <w:tcPr>
-            <w:tcW w:w="1549" w:type="dxa"/>
+            <w:tcW w:w="1666" w:type="dxa"/>
           </w:tcPr>
           <w:p>
             <w:pPr>
@@ -3167,15 +3208,13 @@
       </w:tr>
       <w:tr>
         <w:trPr>
-          <w:gridAfter w:val="1"/>
-          <w:wAfter w:w="15" w:type="dxa"/>
           <w:trHeight w:val="300"/>
         </w:trPr>
         <w:tc>
           <w:tcPr>
             <w:tcW w:w="1786" w:type="dxa"/>
             <w:vMerge/>
-            <w:shd w:val="clear" w:color="auto" w:fill="E7E6E6" w:themeFill="background2"/>
+            <w:shd w:val="clear" w:color="auto" w:fill="auto"/>
             <w:hideMark/>
           </w:tcPr>
           <w:p>
@@ -3187,7 +3226,7 @@
         <w:tc>
           <w:tcPr>
             <w:tcW w:w="1812" w:type="dxa"/>
-            <w:shd w:val="clear" w:color="auto" w:fill="E7E6E6" w:themeFill="background2"/>
+            <w:shd w:val="clear" w:color="auto" w:fill="auto"/>
             <w:noWrap/>
             <w:hideMark/>
           </w:tcPr>
@@ -3203,7 +3242,7 @@
         <w:tc>
           <w:tcPr>
             <w:tcW w:w="843" w:type="dxa"/>
-            <w:shd w:val="clear" w:color="auto" w:fill="E7E6E6" w:themeFill="background2"/>
+            <w:shd w:val="clear" w:color="auto" w:fill="auto"/>
             <w:noWrap/>
             <w:hideMark/>
           </w:tcPr>
@@ -3219,7 +3258,7 @@
         <w:tc>
           <w:tcPr>
             <w:tcW w:w="1471" w:type="dxa"/>
-            <w:shd w:val="clear" w:color="auto" w:fill="E7E6E6" w:themeFill="background2"/>
+            <w:shd w:val="clear" w:color="auto" w:fill="auto"/>
             <w:noWrap/>
             <w:hideMark/>
           </w:tcPr>
@@ -3268,7 +3307,7 @@
         </w:tc>
         <w:tc>
           <w:tcPr>
-            <w:tcW w:w="1549" w:type="dxa"/>
+            <w:tcW w:w="1666" w:type="dxa"/>
           </w:tcPr>
           <w:p>
             <w:pPr>
@@ -3919,6 +3958,36 @@
       <w:spacing w:after="0" w:line="240" w:lineRule="auto"/>
     </w:pPr>
   </w:style>
+  <w:style w:type="paragraph" w:styleId="BalloonText">
+    <w:name w:val="Balloon Text"/>
+    <w:basedOn w:val="Normal"/>
+    <w:link w:val="BalloonTextChar"/>
+    <w:uiPriority w:val="99"/>
+    <w:semiHidden/>
+    <w:unhideWhenUsed/>
+    <w:rsid w:val="00944532"/>
+    <w:pPr>
+      <w:spacing w:after="0" w:line="240" w:lineRule="auto"/>
+    </w:pPr>
+    <w:rPr>
+      <w:rFonts w:ascii="Segoe UI" w:hAnsi="Segoe UI" w:cs="Segoe UI"/>
+      <w:sz w:val="18"/>
+      <w:szCs w:val="18"/>
+    </w:rPr>
+  </w:style>
+  <w:style w:type="character" w:customStyle="1" w:styleId="BalloonTextChar">
+    <w:name w:val="Balloon Text Char"/>
+    <w:basedOn w:val="DefaultParagraphFont"/>
+    <w:link w:val="BalloonText"/>
+    <w:uiPriority w:val="99"/>
+    <w:semiHidden/>
+    <w:rsid w:val="00944532"/>
+    <w:rPr>
+      <w:rFonts w:ascii="Segoe UI" w:hAnsi="Segoe UI" w:cs="Segoe UI"/>
+      <w:sz w:val="18"/>
+      <w:szCs w:val="18"/>
+    </w:rPr>
+  </w:style>
 </w:styles>
 </file>
 

</xml_diff>

<commit_message>
Fix mobile station wiring diagram
</commit_message>
<xml_diff>
--- a/wiring.docx
+++ b/wiring.docx
@@ -862,13 +862,22 @@
               <w:pStyle w:val="NoSpacing"/>
             </w:pPr>
             <w:r>
-              <w:t xml:space="preserve">C3 </w:t>
+              <w:t>C</w:t>
+            </w:r>
+            <w:r>
+              <w:t>1</w:t>
+            </w:r>
+            <w:r>
+              <w:t xml:space="preserve"> </w:t>
             </w:r>
             <w:r>
               <w:t>(</w:t>
             </w:r>
             <w:r>
-              <w:t>Com2 Tx</w:t>
+              <w:t>Com1</w:t>
+            </w:r>
+            <w:r>
+              <w:t xml:space="preserve"> Tx</w:t>
             </w:r>
             <w:r>
               <w:t>)</w:t>
@@ -1028,10 +1037,16 @@
               <w:pStyle w:val="NoSpacing"/>
             </w:pPr>
             <w:r>
-              <w:t>C4 (</w:t>
-            </w:r>
-            <w:r>
-              <w:t>Com2 Rx</w:t>
+              <w:t>C2</w:t>
+            </w:r>
+            <w:r>
+              <w:t xml:space="preserve"> (</w:t>
+            </w:r>
+            <w:r>
+              <w:t xml:space="preserve">Com1 </w:t>
+            </w:r>
+            <w:r>
+              <w:t>Rx</w:t>
             </w:r>
             <w:r>
               <w:t>)</w:t>
@@ -1785,7 +1800,15 @@
               <w:spacing w:after="0"/>
             </w:pPr>
             <w:r>
-              <w:t>C1 (Com1 Tx)</w:t>
+              <w:t>C3</w:t>
+            </w:r>
+            <w:bookmarkStart w:id="0" w:name="_GoBack"/>
+            <w:bookmarkEnd w:id="0"/>
+            <w:r>
+              <w:t xml:space="preserve"> (Com2</w:t>
+            </w:r>
+            <w:r>
+              <w:t xml:space="preserve"> Tx)</w:t>
             </w:r>
           </w:p>
         </w:tc>
@@ -1907,7 +1930,16 @@
               <w:spacing w:after="0"/>
             </w:pPr>
             <w:r>
-              <w:t>C2 (Com1 Rx)</w:t>
+              <w:t>C4</w:t>
+            </w:r>
+            <w:r>
+              <w:t xml:space="preserve"> (Com1</w:t>
+            </w:r>
+            <w:r>
+              <w:t>2</w:t>
+            </w:r>
+            <w:r>
+              <w:t xml:space="preserve"> Rx)</w:t>
             </w:r>
           </w:p>
         </w:tc>
@@ -2308,8 +2340,6 @@
             <w:r>
               <w:t>black</w:t>
             </w:r>
-            <w:bookmarkStart w:id="0" w:name="_GoBack"/>
-            <w:bookmarkEnd w:id="0"/>
           </w:p>
         </w:tc>
         <w:tc>

</xml_diff>

<commit_message>
ENH add analog CO2 from Licor as backup measure
</commit_message>
<xml_diff>
--- a/wiring.docx
+++ b/wiring.docx
@@ -278,6 +278,9 @@
             <w:r>
               <w:t>DF 1</w:t>
             </w:r>
+            <w:r>
+              <w:t xml:space="preserve"> H</w:t>
+            </w:r>
           </w:p>
         </w:tc>
         <w:tc>
@@ -372,6 +375,9 @@
             </w:pPr>
             <w:r>
               <w:t>DF 1</w:t>
+            </w:r>
+            <w:r>
+              <w:t xml:space="preserve"> H</w:t>
             </w:r>
           </w:p>
         </w:tc>
@@ -439,7 +445,7 @@
               <w:spacing w:after="0"/>
             </w:pPr>
             <w:r>
-              <w:t>DF 2</w:t>
+              <w:t>DF 1 L</w:t>
             </w:r>
           </w:p>
         </w:tc>
@@ -519,7 +525,7 @@
               <w:pStyle w:val="NoSpacing"/>
             </w:pPr>
             <w:r>
-              <w:t>DF 2</w:t>
+              <w:t>DF 1 L</w:t>
             </w:r>
           </w:p>
         </w:tc>
@@ -938,8 +944,6 @@
             <w:r>
               <w:t>(</w:t>
             </w:r>
-            <w:bookmarkStart w:id="0" w:name="_GoBack"/>
-            <w:bookmarkEnd w:id="0"/>
             <w:r>
               <w:t>Com2 Rx</w:t>
             </w:r>
@@ -1380,6 +1384,9 @@
             <w:r>
               <w:t> </w:t>
             </w:r>
+            <w:r>
+              <w:t>white</w:t>
+            </w:r>
           </w:p>
         </w:tc>
         <w:tc>
@@ -1394,7 +1401,7 @@
               <w:spacing w:after="0"/>
             </w:pPr>
             <w:r>
-              <w:t>DF 5</w:t>
+              <w:t>DF 3 H</w:t>
             </w:r>
           </w:p>
         </w:tc>
@@ -1473,7 +1480,7 @@
               <w:pStyle w:val="NoSpacing"/>
             </w:pPr>
             <w:r>
-              <w:t>DF 5</w:t>
+              <w:t>DF 3 H</w:t>
             </w:r>
           </w:p>
         </w:tc>
@@ -1527,6 +1534,9 @@
             <w:r>
               <w:t> </w:t>
             </w:r>
+            <w:r>
+              <w:t>green</w:t>
+            </w:r>
           </w:p>
         </w:tc>
         <w:tc>
@@ -1541,7 +1551,7 @@
               <w:spacing w:after="0"/>
             </w:pPr>
             <w:r>
-              <w:t>DF 6</w:t>
+              <w:t>DF 3 L</w:t>
             </w:r>
           </w:p>
         </w:tc>
@@ -1621,7 +1631,7 @@
               <w:pStyle w:val="NoSpacing"/>
             </w:pPr>
             <w:r>
-              <w:t>DF 6</w:t>
+              <w:t>DF 3 L</w:t>
             </w:r>
           </w:p>
         </w:tc>
@@ -2070,6 +2080,9 @@
             <w:pPr>
               <w:spacing w:after="0"/>
             </w:pPr>
+            <w:r>
+              <w:t>brown</w:t>
+            </w:r>
           </w:p>
         </w:tc>
         <w:tc>
@@ -2189,6 +2202,9 @@
             <w:pPr>
               <w:spacing w:after="0"/>
             </w:pPr>
+            <w:r>
+              <w:t>red</w:t>
+            </w:r>
           </w:p>
         </w:tc>
         <w:tc>
@@ -2289,6 +2305,11 @@
             <w:pPr>
               <w:spacing w:after="0"/>
             </w:pPr>
+            <w:r>
+              <w:t>black</w:t>
+            </w:r>
+            <w:bookmarkStart w:id="0" w:name="_GoBack"/>
+            <w:bookmarkEnd w:id="0"/>
           </w:p>
         </w:tc>
         <w:tc>
@@ -3793,11 +3814,13 @@
   <w:style w:type="character" w:default="1" w:styleId="DefaultParagraphFont">
     <w:name w:val="Default Paragraph Font"/>
     <w:uiPriority w:val="1"/>
+    <w:semiHidden/>
     <w:unhideWhenUsed/>
   </w:style>
   <w:style w:type="table" w:default="1" w:styleId="TableNormal">
     <w:name w:val="Normal Table"/>
     <w:uiPriority w:val="99"/>
+    <w:semiHidden/>
     <w:unhideWhenUsed/>
     <w:tblPr>
       <w:tblInd w:w="0" w:type="dxa"/>

</xml_diff>

<commit_message>
FIX update wiring diagram
</commit_message>
<xml_diff>
--- a/wiring.docx
+++ b/wiring.docx
@@ -745,7 +745,7 @@
               <w:spacing w:after="0"/>
             </w:pPr>
             <w:r>
-              <w:t>white</w:t>
+              <w:t>gray</w:t>
             </w:r>
           </w:p>
         </w:tc>
@@ -761,10 +761,19 @@
               <w:spacing w:after="0"/>
             </w:pPr>
             <w:r>
-              <w:t>C3 (</w:t>
-            </w:r>
-            <w:r>
-              <w:t>Com2 Tx</w:t>
+              <w:t>C</w:t>
+            </w:r>
+            <w:r>
+              <w:t>7</w:t>
+            </w:r>
+            <w:r>
+              <w:t xml:space="preserve"> (</w:t>
+            </w:r>
+            <w:r>
+              <w:t>Com4</w:t>
+            </w:r>
+            <w:r>
+              <w:t xml:space="preserve"> Tx</w:t>
             </w:r>
             <w:r>
               <w:t>)</w:t>
@@ -932,7 +941,7 @@
               <w:spacing w:after="0"/>
             </w:pPr>
             <w:r>
-              <w:t>brown</w:t>
+              <w:t>red</w:t>
             </w:r>
           </w:p>
         </w:tc>
@@ -948,13 +957,22 @@
               <w:spacing w:after="0"/>
             </w:pPr>
             <w:r>
-              <w:t xml:space="preserve">C4 </w:t>
+              <w:t>C8</w:t>
+            </w:r>
+            <w:r>
+              <w:t xml:space="preserve"> </w:t>
             </w:r>
             <w:r>
               <w:t>(</w:t>
             </w:r>
             <w:r>
-              <w:t>Com2 Rx</w:t>
+              <w:t>Com</w:t>
+            </w:r>
+            <w:r>
+              <w:t>4</w:t>
+            </w:r>
+            <w:r>
+              <w:t xml:space="preserve"> Rx</w:t>
             </w:r>
             <w:r>
               <w:t>)</w:t>
@@ -1101,7 +1119,7 @@
               <w:spacing w:after="0"/>
             </w:pPr>
             <w:r>
-              <w:t>yellow</w:t>
+              <w:t>brown</w:t>
             </w:r>
           </w:p>
         </w:tc>
@@ -1800,12 +1818,7 @@
               <w:spacing w:after="0"/>
             </w:pPr>
             <w:r>
-              <w:t>C3</w:t>
-            </w:r>
-            <w:bookmarkStart w:id="0" w:name="_GoBack"/>
-            <w:bookmarkEnd w:id="0"/>
-            <w:r>
-              <w:t xml:space="preserve"> (Com2</w:t>
+              <w:t>C3 (Com2</w:t>
             </w:r>
             <w:r>
               <w:t xml:space="preserve"> Tx)</w:t>
@@ -1933,8 +1946,10 @@
               <w:t>C4</w:t>
             </w:r>
             <w:r>
-              <w:t xml:space="preserve"> (Com1</w:t>
-            </w:r>
+              <w:t xml:space="preserve"> (Com</w:t>
+            </w:r>
+            <w:bookmarkStart w:id="0" w:name="_GoBack"/>
+            <w:bookmarkEnd w:id="0"/>
             <w:r>
               <w:t>2</w:t>
             </w:r>
@@ -2750,7 +2765,10 @@
               <w:spacing w:after="0"/>
             </w:pPr>
             <w:r>
-              <w:t>C2 (Com1 Rx)</w:t>
+              <w:t>C6 (Com3</w:t>
+            </w:r>
+            <w:r>
+              <w:t xml:space="preserve"> Rx)</w:t>
             </w:r>
           </w:p>
         </w:tc>
@@ -2988,7 +3006,10 @@
               <w:spacing w:after="0"/>
             </w:pPr>
             <w:r>
-              <w:t>C1 (Com1 Tx)</w:t>
+              <w:t>C5 (Com3</w:t>
+            </w:r>
+            <w:r>
+              <w:t xml:space="preserve"> Tx)</w:t>
             </w:r>
           </w:p>
         </w:tc>

</xml_diff>